<commit_message>
working on my proposal. major intro and ch1 revisions
</commit_message>
<xml_diff>
--- a/05_Figures/Chapter 2_proposal drafts_07082024.docx
+++ b/05_Figures/Chapter 2_proposal drafts_07082024.docx
@@ -3,6 +3,93 @@
 <w:document xmlns:wpc="http://schemas.microsoft.com/office/word/2010/wordprocessingCanvas" xmlns:cx="http://schemas.microsoft.com/office/drawing/2014/chartex" xmlns:cx1="http://schemas.microsoft.com/office/drawing/2015/9/8/chartex" xmlns:cx2="http://schemas.microsoft.com/office/drawing/2015/10/21/chartex" xmlns:cx3="http://schemas.microsoft.com/office/drawing/2016/5/9/chartex" xmlns:cx4="http://schemas.microsoft.com/office/drawing/2016/5/10/chartex" xmlns:cx5="http://schemas.microsoft.com/office/drawing/2016/5/11/chartex" xmlns:cx6="http://schemas.microsoft.com/office/drawing/2016/5/12/chartex" xmlns:cx7="http://schemas.microsoft.com/office/drawing/2016/5/13/chartex" xmlns:cx8="http://schemas.microsoft.com/office/drawing/2016/5/14/chartex" xmlns:mc="http://schemas.openxmlformats.org/markup-compatibility/2006" xmlns:aink="http://schemas.microsoft.com/office/drawing/2016/ink" xmlns:am3d="http://schemas.microsoft.com/office/drawing/2017/model3d" xmlns:o="urn:schemas-microsoft-com:office:office" xmlns:oel="http://schemas.microsoft.com/office/2019/extlst" xmlns:r="http://schemas.openxmlformats.org/officeDocument/2006/relationships" xmlns:m="http://schemas.openxmlformats.org/officeDocument/2006/math" xmlns:v="urn:schemas-microsoft-com:vml" xmlns:wp14="http://schemas.microsoft.com/office/word/2010/wordprocessingDrawing" xmlns:wp="http://schemas.openxmlformats.org/drawingml/2006/wordprocessingDrawing" xmlns:w10="urn:schemas-microsoft-com:office:word" xmlns:w="http://schemas.openxmlformats.org/wordprocessingml/2006/main" xmlns:w14="http://schemas.microsoft.com/office/word/2010/wordml" xmlns:w15="http://schemas.microsoft.com/office/word/2012/wordml" xmlns:w16cex="http://schemas.microsoft.com/office/word/2018/wordml/cex" xmlns:w16cid="http://schemas.microsoft.com/office/word/2016/wordml/cid" xmlns:w16="http://schemas.microsoft.com/office/word/2018/wordml" xmlns:w16du="http://schemas.microsoft.com/office/word/2023/wordml/word16du" xmlns:w16sdtdh="http://schemas.microsoft.com/office/word/2020/wordml/sdtdatahash" xmlns:w16se="http://schemas.microsoft.com/office/word/2015/wordml/symex" xmlns:wpg="http://schemas.microsoft.com/office/word/2010/wordprocessingGroup" xmlns:wpi="http://schemas.microsoft.com/office/word/2010/wordprocessingInk" xmlns:wne="http://schemas.microsoft.com/office/word/2006/wordml" xmlns:wps="http://schemas.microsoft.com/office/word/2010/wordprocessingShape" mc:Ignorable="w14 w15 w16se w16cid w16 w16cex w16sdtdh w16du wp14">
   <w:body>
     <w:p>
+      <w:pPr>
+        <w:numPr>
+          <w:ilvl w:val="0"/>
+          <w:numId w:val="22"/>
+        </w:numPr>
+      </w:pPr>
+      <w:r>
+        <w:t>Sentences to include in Ch2 </w:t>
+      </w:r>
+    </w:p>
+    <w:p>
+      <w:pPr>
+        <w:numPr>
+          <w:ilvl w:val="0"/>
+          <w:numId w:val="23"/>
+        </w:numPr>
+      </w:pPr>
+      <w:r>
+        <w:t>From Marx et al. 2017</w:t>
+      </w:r>
+      <w:proofErr w:type="gramStart"/>
+      <w:r>
+        <w:t>. :</w:t>
+      </w:r>
+      <w:proofErr w:type="gramEnd"/>
+      <w:r>
+        <w:t xml:space="preserve"> Peter et al. 2014 found pCO2 values in the </w:t>
+      </w:r>
+      <w:proofErr w:type="spellStart"/>
+      <w:r>
+        <w:t>hyorheic</w:t>
+      </w:r>
+      <w:proofErr w:type="spellEnd"/>
+      <w:r>
+        <w:t xml:space="preserve"> zone to be much higher than in stream concentrations </w:t>
+      </w:r>
+    </w:p>
+    <w:p>
+      <w:pPr>
+        <w:numPr>
+          <w:ilvl w:val="0"/>
+          <w:numId w:val="24"/>
+        </w:numPr>
+      </w:pPr>
+      <w:r>
+        <w:t>Marx et al 2017: riparian and hyporheic zones assume a prominent role as carbon reactors in headwater streams  </w:t>
+      </w:r>
+    </w:p>
+    <w:p>
+      <w:pPr>
+        <w:numPr>
+          <w:ilvl w:val="0"/>
+          <w:numId w:val="25"/>
+        </w:numPr>
+      </w:pPr>
+      <w:r>
+        <w:t xml:space="preserve">“The influence of hydrological setting on the temporal dynamics of CO2 sources </w:t>
+      </w:r>
+      <w:proofErr w:type="gramStart"/>
+      <w:r>
+        <w:t>remain</w:t>
+      </w:r>
+      <w:proofErr w:type="gramEnd"/>
+      <w:r>
+        <w:t xml:space="preserve"> poorly understood, namely because in-situ measurements of riparian groundwater and stream CO2 dynamics remain scarce </w:t>
+      </w:r>
+    </w:p>
+    <w:p>
+      <w:pPr>
+        <w:numPr>
+          <w:ilvl w:val="0"/>
+          <w:numId w:val="26"/>
+        </w:numPr>
+      </w:pPr>
+      <w:r>
+        <w:t>Bernal et al 2022 found riparian groundwater had higher CO2 concentrations than stream water.  </w:t>
+      </w:r>
+    </w:p>
+    <w:p>
+      <w:pPr>
+        <w:numPr>
+          <w:ilvl w:val="0"/>
+          <w:numId w:val="26"/>
+        </w:numPr>
+      </w:pPr>
+    </w:p>
+    <w:p>
       <w:r>
         <w:t>Intro</w:t>
       </w:r>
@@ -38,7 +125,23 @@
           <w:color w:val="0D0D0D"/>
           <w:shd w:val="clear" w:color="auto" w:fill="FFFFFF"/>
         </w:rPr>
-        <w:t xml:space="preserve">Wetlands are a functionally unique inland waters, serving as global carbon sinks rather than carbon sources. </w:t>
+        <w:t xml:space="preserve">Wetlands are </w:t>
+      </w:r>
+      <w:r>
+        <w:rPr>
+          <w:rFonts w:ascii="Arial" w:hAnsi="Arial" w:cs="Arial"/>
+          <w:color w:val="0D0D0D"/>
+          <w:shd w:val="clear" w:color="auto" w:fill="FFFFFF"/>
+        </w:rPr>
+        <w:t>functionally</w:t>
+      </w:r>
+      <w:r>
+        <w:rPr>
+          <w:rFonts w:ascii="Arial" w:hAnsi="Arial" w:cs="Arial"/>
+          <w:color w:val="0D0D0D"/>
+          <w:shd w:val="clear" w:color="auto" w:fill="FFFFFF"/>
+        </w:rPr>
+        <w:t xml:space="preserve"> unique inland waters, serving as global carbon sinks rather than carbon sources. </w:t>
       </w:r>
     </w:p>
     <w:p>
@@ -60,7 +163,55 @@
           <w:color w:val="0D0D0D"/>
           <w:shd w:val="clear" w:color="auto" w:fill="FFFFFF"/>
         </w:rPr>
-        <w:t>Wetland vegetation, adapted to its unique hydrology, are highly productive, sequestering, and mineralizing CO2. while wetland soil, hydric and anoxic from shallow water tables, store the internally produced carbon for months to decades.</w:t>
+        <w:t>Wetland vegetation, adapted to its unique hydrology, are highly productive, sequestering, and mineralizing CO2</w:t>
+      </w:r>
+      <w:r>
+        <w:rPr>
+          <w:rFonts w:ascii="Arial" w:hAnsi="Arial" w:cs="Arial"/>
+          <w:color w:val="0D0D0D"/>
+          <w:shd w:val="clear" w:color="auto" w:fill="FFFFFF"/>
+        </w:rPr>
+        <w:t xml:space="preserve"> </w:t>
+      </w:r>
+      <w:r>
+        <w:rPr>
+          <w:rFonts w:ascii="Arial" w:hAnsi="Arial" w:cs="Arial"/>
+          <w:color w:val="0D0D0D"/>
+          <w:shd w:val="clear" w:color="auto" w:fill="FFFFFF"/>
+        </w:rPr>
+        <w:t>while wetland soil</w:t>
+      </w:r>
+      <w:r>
+        <w:rPr>
+          <w:rFonts w:ascii="Arial" w:hAnsi="Arial" w:cs="Arial"/>
+          <w:color w:val="0D0D0D"/>
+          <w:shd w:val="clear" w:color="auto" w:fill="FFFFFF"/>
+        </w:rPr>
+        <w:t>-</w:t>
+      </w:r>
+      <w:r>
+        <w:rPr>
+          <w:rFonts w:ascii="Arial" w:hAnsi="Arial" w:cs="Arial"/>
+          <w:color w:val="0D0D0D"/>
+          <w:shd w:val="clear" w:color="auto" w:fill="FFFFFF"/>
+        </w:rPr>
+        <w:t xml:space="preserve"> hydric and anoxic from shallow water tables</w:t>
+      </w:r>
+      <w:r>
+        <w:rPr>
+          <w:rFonts w:ascii="Arial" w:hAnsi="Arial" w:cs="Arial"/>
+          <w:color w:val="0D0D0D"/>
+          <w:shd w:val="clear" w:color="auto" w:fill="FFFFFF"/>
+        </w:rPr>
+        <w:t xml:space="preserve">- </w:t>
+      </w:r>
+      <w:r>
+        <w:rPr>
+          <w:rFonts w:ascii="Arial" w:hAnsi="Arial" w:cs="Arial"/>
+          <w:color w:val="0D0D0D"/>
+          <w:shd w:val="clear" w:color="auto" w:fill="FFFFFF"/>
+        </w:rPr>
+        <w:t>store the internally produced carbon for months to decades.</w:t>
       </w:r>
     </w:p>
     <w:p>
@@ -226,31 +377,7 @@
           <w:color w:val="0D0D0D"/>
           <w:shd w:val="clear" w:color="auto" w:fill="FFFFFF"/>
         </w:rPr>
-        <w:t xml:space="preserve">Coined by Abril and Borge 2019 as “carbon pumps,” riparian wetlands possess </w:t>
-      </w:r>
-      <w:r>
-        <w:rPr>
-          <w:rFonts w:ascii="Arial" w:hAnsi="Arial" w:cs="Arial"/>
-          <w:color w:val="0D0D0D"/>
-          <w:shd w:val="clear" w:color="auto" w:fill="FFFFFF"/>
-        </w:rPr>
-        <w:t>significant potential for carbon storage and delivery</w:t>
-      </w:r>
-      <w:r>
-        <w:rPr>
-          <w:rFonts w:ascii="Arial" w:hAnsi="Arial" w:cs="Arial"/>
-          <w:color w:val="0D0D0D"/>
-          <w:shd w:val="clear" w:color="auto" w:fill="FFFFFF"/>
-        </w:rPr>
-        <w:t xml:space="preserve"> with riparian </w:t>
-      </w:r>
-      <w:r>
-        <w:rPr>
-          <w:rFonts w:ascii="Arial" w:hAnsi="Arial" w:cs="Arial"/>
-          <w:color w:val="0D0D0D"/>
-          <w:shd w:val="clear" w:color="auto" w:fill="FFFFFF"/>
-        </w:rPr>
-        <w:t>groundwater and soil water having higher DOC and CO2 concentrations than stream water.</w:t>
+        <w:t>Coined by Abril and Borge 2019 as “carbon pumps,” riparian wetlands possess significant potential for carbon storage and delivery with riparian groundwater and soil water having higher DOC and CO2 concentrations than stream water.</w:t>
       </w:r>
     </w:p>
     <w:p>
@@ -340,6 +467,7 @@
           <w:color w:val="0D0D0D"/>
           <w:shd w:val="clear" w:color="auto" w:fill="FFFFFF"/>
         </w:rPr>
+        <w:lastRenderedPageBreak/>
         <w:t>The bidirectional exchange between a stream and its adjacent riparian wetland is termed the river corridor</w:t>
       </w:r>
       <w:r>
@@ -410,23 +538,7 @@
           <w:color w:val="0D0D0D"/>
           <w:shd w:val="clear" w:color="auto" w:fill="FFFFFF"/>
         </w:rPr>
-        <w:t xml:space="preserve"> streams. Conversely, a </w:t>
-      </w:r>
-      <w:r>
-        <w:rPr>
-          <w:rFonts w:ascii="Arial" w:hAnsi="Arial" w:cs="Arial"/>
-          <w:color w:val="0D0D0D"/>
-          <w:shd w:val="clear" w:color="auto" w:fill="FFFFFF"/>
-        </w:rPr>
-        <w:t>deep-water</w:t>
-      </w:r>
-      <w:r>
-        <w:rPr>
-          <w:rFonts w:ascii="Arial" w:hAnsi="Arial" w:cs="Arial"/>
-          <w:color w:val="0D0D0D"/>
-          <w:shd w:val="clear" w:color="auto" w:fill="FFFFFF"/>
-        </w:rPr>
-        <w:t xml:space="preserve"> table, characterized by porous soil horizons and longer residence times, supports deeper groundwater inputs to streams, thereby hindering lateral export and minimizing the biogeochemical influence of the riparian zone.</w:t>
+        <w:t xml:space="preserve"> streams. Conversely, a deep-water table, characterized by porous soil horizons and longer residence times, supports deeper groundwater inputs to streams, thereby hindering lateral export and minimizing the biogeochemical influence of the riparian zone.</w:t>
       </w:r>
     </w:p>
     <w:p>
@@ -469,7 +581,6 @@
           <w:color w:val="0D0D0D"/>
           <w:shd w:val="clear" w:color="auto" w:fill="FFFFFF"/>
         </w:rPr>
-        <w:lastRenderedPageBreak/>
         <w:t>The</w:t>
       </w:r>
       <w:r>
@@ -542,13 +653,23 @@
           <w:shd w:val="clear" w:color="auto" w:fill="FFFFFF"/>
         </w:rPr>
       </w:pPr>
-      <w:r>
-        <w:rPr>
-          <w:rFonts w:ascii="Arial" w:hAnsi="Arial" w:cs="Arial"/>
-          <w:color w:val="0D0D0D"/>
-          <w:shd w:val="clear" w:color="auto" w:fill="FFFFFF"/>
-        </w:rPr>
-        <w:t>At the global scale,</w:t>
+      <w:proofErr w:type="gramStart"/>
+      <w:r>
+        <w:rPr>
+          <w:rFonts w:ascii="Arial" w:hAnsi="Arial" w:cs="Arial"/>
+          <w:color w:val="0D0D0D"/>
+          <w:shd w:val="clear" w:color="auto" w:fill="FFFFFF"/>
+        </w:rPr>
+        <w:t>At</w:t>
+      </w:r>
+      <w:proofErr w:type="gramEnd"/>
+      <w:r>
+        <w:rPr>
+          <w:rFonts w:ascii="Arial" w:hAnsi="Arial" w:cs="Arial"/>
+          <w:color w:val="0D0D0D"/>
+          <w:shd w:val="clear" w:color="auto" w:fill="FFFFFF"/>
+        </w:rPr>
+        <w:t xml:space="preserve"> the global scale,</w:t>
       </w:r>
       <w:r>
         <w:rPr>
@@ -1012,39 +1133,7 @@
           <w:color w:val="0D0D0D"/>
           <w:shd w:val="clear" w:color="auto" w:fill="FFFFFF"/>
         </w:rPr>
-        <w:t xml:space="preserve">Kirk and Cohen (2023) found that 86% of the lower Santa Fe River's CO2 originated from its </w:t>
-      </w:r>
-      <w:r>
-        <w:rPr>
-          <w:rFonts w:ascii="Arial" w:hAnsi="Arial" w:cs="Arial"/>
-          <w:color w:val="0D0D0D"/>
-          <w:shd w:val="clear" w:color="auto" w:fill="FFFFFF"/>
-        </w:rPr>
-        <w:t>riparian wetlands</w:t>
-      </w:r>
-      <w:r>
-        <w:rPr>
-          <w:rFonts w:ascii="Arial" w:hAnsi="Arial" w:cs="Arial"/>
-          <w:color w:val="0D0D0D"/>
-          <w:shd w:val="clear" w:color="auto" w:fill="FFFFFF"/>
-        </w:rPr>
-        <w:t>, with only 14% sourced from groundwater seepage</w:t>
-      </w:r>
-      <w:r>
-        <w:rPr>
-          <w:rFonts w:ascii="Arial" w:hAnsi="Arial" w:cs="Arial"/>
-          <w:color w:val="0D0D0D"/>
-          <w:shd w:val="clear" w:color="auto" w:fill="FFFFFF"/>
-        </w:rPr>
-        <w:t xml:space="preserve"> while </w:t>
-      </w:r>
-      <w:r>
-        <w:rPr>
-          <w:rFonts w:ascii="Arial" w:hAnsi="Arial" w:cs="Arial"/>
-          <w:color w:val="0D0D0D"/>
-          <w:shd w:val="clear" w:color="auto" w:fill="FFFFFF"/>
-        </w:rPr>
-        <w:t xml:space="preserve">found intermittently connected wetlands only contributed a relatively minor 15% of carbon to stream </w:t>
+        <w:t xml:space="preserve">Kirk and Cohen (2023) found that 86% of the lower Santa Fe River's CO2 originated from its riparian wetlands, with only 14% sourced from groundwater seepage while found intermittently connected wetlands only contributed a relatively minor 15% of carbon to stream </w:t>
       </w:r>
       <w:r>
         <w:rPr>
@@ -1132,6 +1221,7 @@
           <w:color w:val="0D0D0D"/>
           <w:shd w:val="clear" w:color="auto" w:fill="FFFFFF"/>
         </w:rPr>
+        <w:lastRenderedPageBreak/>
         <w:t xml:space="preserve">For the second chapter of my dissertation, I will investigate the </w:t>
       </w:r>
       <w:r>
@@ -1419,7 +1509,25 @@
           <w:color w:val="0D0D0D"/>
           <w:shd w:val="clear" w:color="auto" w:fill="FFFFFF"/>
         </w:rPr>
-        <w:t xml:space="preserve">delivers the majority of </w:t>
+        <w:t xml:space="preserve">delivers </w:t>
+      </w:r>
+      <w:proofErr w:type="gramStart"/>
+      <w:r>
+        <w:rPr>
+          <w:rFonts w:ascii="Arial" w:hAnsi="Arial" w:cs="Arial"/>
+          <w:color w:val="0D0D0D"/>
+          <w:shd w:val="clear" w:color="auto" w:fill="FFFFFF"/>
+        </w:rPr>
+        <w:t>the majority of</w:t>
+      </w:r>
+      <w:proofErr w:type="gramEnd"/>
+      <w:r>
+        <w:rPr>
+          <w:rFonts w:ascii="Arial" w:hAnsi="Arial" w:cs="Arial"/>
+          <w:color w:val="0D0D0D"/>
+          <w:shd w:val="clear" w:color="auto" w:fill="FFFFFF"/>
+        </w:rPr>
+        <w:t xml:space="preserve"> </w:t>
       </w:r>
       <w:r>
         <w:rPr>
@@ -1501,16 +1609,7 @@
           <w:color w:val="0D0D0D"/>
           <w:shd w:val="clear" w:color="auto" w:fill="FFFFFF"/>
         </w:rPr>
-        <w:t xml:space="preserve"> RCs within basins with greater wetland area will exhibit a greater </w:t>
-      </w:r>
-      <w:r>
-        <w:rPr>
-          <w:rFonts w:ascii="Arial" w:hAnsi="Arial" w:cs="Arial"/>
-          <w:color w:val="0D0D0D"/>
-          <w:shd w:val="clear" w:color="auto" w:fill="FFFFFF"/>
-        </w:rPr>
-        <w:lastRenderedPageBreak/>
-        <w:t>carbon-storage potential due to their raised water tables supporting</w:t>
+        <w:t xml:space="preserve"> RCs within basins with greater wetland area will exhibit a greater carbon-storage potential due to their raised water tables supporting</w:t>
       </w:r>
       <w:r>
         <w:rPr>
@@ -1546,7 +1645,25 @@
           <w:color w:val="0D0D0D"/>
           <w:shd w:val="clear" w:color="auto" w:fill="FFFFFF"/>
         </w:rPr>
-        <w:t xml:space="preserve">RC carbon fluxes will be greatest wet periods when the water table is the </w:t>
+        <w:t xml:space="preserve">RC carbon fluxes will be </w:t>
+      </w:r>
+      <w:proofErr w:type="gramStart"/>
+      <w:r>
+        <w:rPr>
+          <w:rFonts w:ascii="Arial" w:hAnsi="Arial" w:cs="Arial"/>
+          <w:color w:val="0D0D0D"/>
+          <w:shd w:val="clear" w:color="auto" w:fill="FFFFFF"/>
+        </w:rPr>
+        <w:t>greatest</w:t>
+      </w:r>
+      <w:proofErr w:type="gramEnd"/>
+      <w:r>
+        <w:rPr>
+          <w:rFonts w:ascii="Arial" w:hAnsi="Arial" w:cs="Arial"/>
+          <w:color w:val="0D0D0D"/>
+          <w:shd w:val="clear" w:color="auto" w:fill="FFFFFF"/>
+        </w:rPr>
+        <w:t xml:space="preserve"> wet periods when the water table is the </w:t>
       </w:r>
       <w:r>
         <w:rPr>
@@ -1769,6 +1886,7 @@
           <w:color w:val="0D0D0D"/>
           <w:shd w:val="clear" w:color="auto" w:fill="FFFFFF"/>
         </w:rPr>
+        <w:lastRenderedPageBreak/>
         <w:t>FIGURE 2. Visual aid for hypothesis 1. Red rectangles are proposed well locations, and the above line graph hypothesizes DOC and CO2 concentrations within each well’s zone. Due to the river corridor’s (RC) tremendous carbon storage potential, as water moves laterally towards the stream, the concentration of C increases before discharging to the stream.</w:t>
       </w:r>
     </w:p>
@@ -1910,16 +2028,7 @@
           <w:color w:val="0D0D0D"/>
           <w:shd w:val="clear" w:color="auto" w:fill="FFFFFF"/>
         </w:rPr>
-        <w:t xml:space="preserve">This hydrology fosters carbon storage </w:t>
-      </w:r>
-      <w:r>
-        <w:rPr>
-          <w:rFonts w:ascii="Arial" w:hAnsi="Arial" w:cs="Arial"/>
-          <w:color w:val="0D0D0D"/>
-          <w:shd w:val="clear" w:color="auto" w:fill="FFFFFF"/>
-        </w:rPr>
-        <w:lastRenderedPageBreak/>
-        <w:t xml:space="preserve">and creates a transport network through which nutrients and particulates flow laterally downhill before ultimately discharging into tannic, blackwater streams, emphasizing the importance of the river corridor (RC). </w:t>
+        <w:t xml:space="preserve">This hydrology fosters carbon storage and creates a transport network through which nutrients and particulates flow laterally downhill before ultimately discharging into tannic, blackwater streams, emphasizing the importance of the river corridor (RC). </w:t>
       </w:r>
     </w:p>
     <w:p>
@@ -2244,49 +2353,23 @@
           <w:rFonts w:ascii="Arial" w:eastAsia="Calibri" w:hAnsi="Arial" w:cs="Arial"/>
           <w:color w:val="000000" w:themeColor="text1"/>
         </w:rPr>
-        <w:t xml:space="preserve">Each well </w:t>
-      </w:r>
-      <w:r>
-        <w:rPr>
-          <w:rFonts w:ascii="Arial" w:eastAsia="Calibri" w:hAnsi="Arial" w:cs="Arial"/>
-          <w:color w:val="000000" w:themeColor="text1"/>
-        </w:rPr>
-        <w:t>will be</w:t>
-      </w:r>
-      <w:r>
-        <w:rPr>
-          <w:rFonts w:ascii="Arial" w:eastAsia="Calibri" w:hAnsi="Arial" w:cs="Arial"/>
-          <w:color w:val="000000" w:themeColor="text1"/>
-        </w:rPr>
-        <w:t xml:space="preserve"> installed during the dry season to ensure the shallow water table </w:t>
-      </w:r>
-      <w:r>
-        <w:rPr>
-          <w:rFonts w:ascii="Arial" w:eastAsia="Calibri" w:hAnsi="Arial" w:cs="Arial"/>
-          <w:color w:val="000000" w:themeColor="text1"/>
-        </w:rPr>
-        <w:t>can</w:t>
-      </w:r>
-      <w:r>
-        <w:rPr>
-          <w:rFonts w:ascii="Arial" w:eastAsia="Calibri" w:hAnsi="Arial" w:cs="Arial"/>
-          <w:color w:val="000000" w:themeColor="text1"/>
-        </w:rPr>
-        <w:t xml:space="preserve"> be reached even when the stream bed </w:t>
-      </w:r>
-      <w:r>
-        <w:rPr>
-          <w:rFonts w:ascii="Arial" w:eastAsia="Calibri" w:hAnsi="Arial" w:cs="Arial"/>
-          <w:color w:val="000000" w:themeColor="text1"/>
-        </w:rPr>
-        <w:t>is</w:t>
-      </w:r>
-      <w:r>
-        <w:rPr>
-          <w:rFonts w:ascii="Arial" w:eastAsia="Calibri" w:hAnsi="Arial" w:cs="Arial"/>
-          <w:color w:val="000000" w:themeColor="text1"/>
-        </w:rPr>
-        <w:t xml:space="preserve"> dry, ensuring at least one well from each site had a viable volume of water present for sampling. </w:t>
+        <w:t xml:space="preserve">Each well will be installed during the dry season to ensure the shallow water table can be reached even when the stream bed is dry, ensuring at least one well from each site </w:t>
+      </w:r>
+      <w:proofErr w:type="gramStart"/>
+      <w:r>
+        <w:rPr>
+          <w:rFonts w:ascii="Arial" w:eastAsia="Calibri" w:hAnsi="Arial" w:cs="Arial"/>
+          <w:color w:val="000000" w:themeColor="text1"/>
+        </w:rPr>
+        <w:t>had</w:t>
+      </w:r>
+      <w:proofErr w:type="gramEnd"/>
+      <w:r>
+        <w:rPr>
+          <w:rFonts w:ascii="Arial" w:eastAsia="Calibri" w:hAnsi="Arial" w:cs="Arial"/>
+          <w:color w:val="000000" w:themeColor="text1"/>
+        </w:rPr>
+        <w:t xml:space="preserve"> a viable volume of water present for sampling. </w:t>
       </w:r>
     </w:p>
     <w:p>
@@ -2475,6 +2558,7 @@
           <w:rFonts w:ascii="Arial" w:eastAsia="Calibri" w:hAnsi="Arial" w:cs="Arial"/>
           <w:color w:val="000000" w:themeColor="text1"/>
         </w:rPr>
+        <w:lastRenderedPageBreak/>
         <w:t>FDOM results will infer how carbon quality changes as it travels across the river corridor.</w:t>
       </w:r>
     </w:p>
@@ -2797,7 +2881,6 @@
           <w:color w:val="000000" w:themeColor="text1"/>
           <w:u w:val="single"/>
         </w:rPr>
-        <w:lastRenderedPageBreak/>
         <w:t xml:space="preserve">Discharge </w:t>
       </w:r>
       <w:r>
@@ -3036,8 +3119,27 @@
           <w:rFonts w:ascii="Arial" w:eastAsia="Calibri" w:hAnsi="Arial" w:cs="Arial"/>
           <w:color w:val="000000" w:themeColor="text1"/>
         </w:rPr>
-        <w:t xml:space="preserve">, know as </w:t>
-      </w:r>
+        <w:t xml:space="preserve">, </w:t>
+      </w:r>
+      <w:proofErr w:type="spellStart"/>
+      <w:proofErr w:type="gramStart"/>
+      <w:r>
+        <w:rPr>
+          <w:rFonts w:ascii="Arial" w:eastAsia="Calibri" w:hAnsi="Arial" w:cs="Arial"/>
+          <w:color w:val="000000" w:themeColor="text1"/>
+        </w:rPr>
+        <w:t>know</w:t>
+      </w:r>
+      <w:proofErr w:type="spellEnd"/>
+      <w:proofErr w:type="gramEnd"/>
+      <w:r>
+        <w:rPr>
+          <w:rFonts w:ascii="Arial" w:eastAsia="Calibri" w:hAnsi="Arial" w:cs="Arial"/>
+          <w:color w:val="000000" w:themeColor="text1"/>
+        </w:rPr>
+        <w:t xml:space="preserve"> as </w:t>
+      </w:r>
+      <w:proofErr w:type="spellStart"/>
       <w:r>
         <w:rPr>
           <w:rFonts w:ascii="Arial" w:eastAsia="Calibri" w:hAnsi="Arial" w:cs="Arial"/>
@@ -3057,6 +3159,7 @@
         </w:rPr>
         <w:t>UCA</w:t>
       </w:r>
+      <w:proofErr w:type="spellEnd"/>
       <w:r>
         <w:rPr>
           <w:rFonts w:ascii="Arial" w:eastAsia="Calibri" w:hAnsi="Arial" w:cs="Arial"/>
@@ -3173,6 +3276,7 @@
         </w:rPr>
         <w:t xml:space="preserve">, </w:t>
       </w:r>
+      <w:proofErr w:type="spellStart"/>
       <w:r>
         <w:rPr>
           <w:rFonts w:ascii="Arial" w:eastAsia="Calibri" w:hAnsi="Arial" w:cs="Arial"/>
@@ -3192,6 +3296,7 @@
         </w:rPr>
         <w:t>UCA</w:t>
       </w:r>
+      <w:proofErr w:type="spellEnd"/>
       <w:r>
         <w:rPr>
           <w:rFonts w:ascii="Arial" w:eastAsia="Calibri" w:hAnsi="Arial" w:cs="Arial"/>
@@ -3222,6 +3327,7 @@
         </w:rPr>
         <w:t xml:space="preserve">) and </w:t>
       </w:r>
+      <w:proofErr w:type="spellStart"/>
       <w:r>
         <w:rPr>
           <w:rFonts w:ascii="Arial" w:eastAsia="Calibri" w:hAnsi="Arial" w:cs="Arial"/>
@@ -3241,6 +3347,7 @@
         </w:rPr>
         <w:t>UCA</w:t>
       </w:r>
+      <w:proofErr w:type="spellEnd"/>
       <w:r>
         <w:rPr>
           <w:rFonts w:ascii="Arial" w:eastAsia="Calibri" w:hAnsi="Arial" w:cs="Arial"/>
@@ -3264,6 +3371,7 @@
         </w:rPr>
         <w:t xml:space="preserve"> </w:t>
       </w:r>
+      <w:proofErr w:type="spellStart"/>
       <w:r>
         <w:rPr>
           <w:rFonts w:ascii="Arial" w:eastAsia="Calibri" w:hAnsi="Arial" w:cs="Arial"/>
@@ -3283,6 +3391,7 @@
         </w:rPr>
         <w:t>UCA</w:t>
       </w:r>
+      <w:proofErr w:type="spellEnd"/>
       <w:r>
         <w:rPr>
           <w:rFonts w:ascii="Arial" w:eastAsia="Calibri" w:hAnsi="Arial" w:cs="Arial"/>
@@ -3290,38 +3399,17 @@
           <w:iCs/>
           <w:color w:val="000000" w:themeColor="text1"/>
         </w:rPr>
-        <w:t>= q</w:t>
-      </w:r>
+        <w:t xml:space="preserve">= </w:t>
+      </w:r>
+      <w:proofErr w:type="spellStart"/>
       <w:r>
         <w:rPr>
           <w:rFonts w:ascii="Arial" w:eastAsia="Calibri" w:hAnsi="Arial" w:cs="Arial"/>
           <w:i/>
           <w:iCs/>
           <w:color w:val="000000" w:themeColor="text1"/>
-          <w:vertAlign w:val="subscript"/>
-        </w:rPr>
-        <w:t>gw</w:t>
-      </w:r>
-      <w:r>
-        <w:rPr>
-          <w:rFonts w:ascii="Arial" w:eastAsia="Calibri" w:hAnsi="Arial" w:cs="Arial"/>
-          <w:color w:val="000000" w:themeColor="text1"/>
-        </w:rPr>
-        <w:t xml:space="preserve">). </w:t>
-      </w:r>
-      <w:r>
-        <w:rPr>
-          <w:rFonts w:ascii="Arial" w:eastAsia="Calibri" w:hAnsi="Arial" w:cs="Arial"/>
-          <w:color w:val="000000" w:themeColor="text1"/>
-        </w:rPr>
-        <w:t xml:space="preserve">Assuming carbon concentrations are proportional to stream discharge, </w:t>
-      </w:r>
-      <w:r>
-        <w:rPr>
-          <w:rFonts w:ascii="Arial" w:eastAsia="Calibri" w:hAnsi="Arial" w:cs="Arial"/>
-          <w:color w:val="000000" w:themeColor="text1"/>
-        </w:rPr>
-        <w:t xml:space="preserve">using </w:t>
+        </w:rPr>
+        <w:t>q</w:t>
       </w:r>
       <w:r>
         <w:rPr>
@@ -3329,25 +3417,28 @@
           <w:i/>
           <w:iCs/>
           <w:color w:val="000000" w:themeColor="text1"/>
-        </w:rPr>
-        <w:t>q</w:t>
-      </w:r>
+          <w:vertAlign w:val="subscript"/>
+        </w:rPr>
+        <w:t>gw</w:t>
+      </w:r>
+      <w:proofErr w:type="spellEnd"/>
+      <w:r>
+        <w:rPr>
+          <w:rFonts w:ascii="Arial" w:eastAsia="Calibri" w:hAnsi="Arial" w:cs="Arial"/>
+          <w:color w:val="000000" w:themeColor="text1"/>
+        </w:rPr>
+        <w:t xml:space="preserve">). Assuming carbon concentrations are proportional to stream discharge, using </w:t>
+      </w:r>
+      <w:proofErr w:type="spellStart"/>
+      <w:proofErr w:type="gramStart"/>
       <w:r>
         <w:rPr>
           <w:rFonts w:ascii="Arial" w:eastAsia="Calibri" w:hAnsi="Arial" w:cs="Arial"/>
           <w:i/>
           <w:iCs/>
           <w:color w:val="000000" w:themeColor="text1"/>
-          <w:vertAlign w:val="subscript"/>
-        </w:rPr>
-        <w:t>UCA</w:t>
-      </w:r>
-      <w:r>
-        <w:rPr>
-          <w:rFonts w:ascii="Arial" w:eastAsia="Calibri" w:hAnsi="Arial" w:cs="Arial"/>
-          <w:color w:val="000000" w:themeColor="text1"/>
-        </w:rPr>
-        <w:t>:</w:t>
+        </w:rPr>
+        <w:t>q</w:t>
       </w:r>
       <w:r>
         <w:rPr>
@@ -3355,15 +3446,16 @@
           <w:i/>
           <w:iCs/>
           <w:color w:val="000000" w:themeColor="text1"/>
-        </w:rPr>
-        <w:t>Q</w:t>
-      </w:r>
-      <w:r>
-        <w:rPr>
-          <w:rFonts w:ascii="Arial" w:eastAsia="Calibri" w:hAnsi="Arial" w:cs="Arial"/>
-          <w:color w:val="000000" w:themeColor="text1"/>
-        </w:rPr>
-        <w:t xml:space="preserve"> and </w:t>
+          <w:vertAlign w:val="subscript"/>
+        </w:rPr>
+        <w:t>UCA</w:t>
+      </w:r>
+      <w:r>
+        <w:rPr>
+          <w:rFonts w:ascii="Arial" w:eastAsia="Calibri" w:hAnsi="Arial" w:cs="Arial"/>
+          <w:color w:val="000000" w:themeColor="text1"/>
+        </w:rPr>
+        <w:t>:</w:t>
       </w:r>
       <w:r>
         <w:rPr>
@@ -3372,24 +3464,26 @@
           <w:iCs/>
           <w:color w:val="000000" w:themeColor="text1"/>
         </w:rPr>
-        <w:t>q</w:t>
-      </w:r>
+        <w:t>Q</w:t>
+      </w:r>
+      <w:proofErr w:type="spellEnd"/>
+      <w:proofErr w:type="gramEnd"/>
+      <w:r>
+        <w:rPr>
+          <w:rFonts w:ascii="Arial" w:eastAsia="Calibri" w:hAnsi="Arial" w:cs="Arial"/>
+          <w:color w:val="000000" w:themeColor="text1"/>
+        </w:rPr>
+        <w:t xml:space="preserve"> and </w:t>
+      </w:r>
+      <w:proofErr w:type="spellStart"/>
       <w:r>
         <w:rPr>
           <w:rFonts w:ascii="Arial" w:eastAsia="Calibri" w:hAnsi="Arial" w:cs="Arial"/>
           <w:i/>
           <w:iCs/>
           <w:color w:val="000000" w:themeColor="text1"/>
-          <w:vertAlign w:val="subscript"/>
-        </w:rPr>
-        <w:t>gw</w:t>
-      </w:r>
-      <w:r>
-        <w:rPr>
-          <w:rFonts w:ascii="Arial" w:eastAsia="Calibri" w:hAnsi="Arial" w:cs="Arial"/>
-          <w:color w:val="000000" w:themeColor="text1"/>
-        </w:rPr>
-        <w:t>:</w:t>
+        </w:rPr>
+        <w:t>q</w:t>
       </w:r>
       <w:r>
         <w:rPr>
@@ -3397,9 +3491,27 @@
           <w:i/>
           <w:iCs/>
           <w:color w:val="000000" w:themeColor="text1"/>
+          <w:vertAlign w:val="subscript"/>
+        </w:rPr>
+        <w:t>gw</w:t>
+      </w:r>
+      <w:r>
+        <w:rPr>
+          <w:rFonts w:ascii="Arial" w:eastAsia="Calibri" w:hAnsi="Arial" w:cs="Arial"/>
+          <w:color w:val="000000" w:themeColor="text1"/>
+        </w:rPr>
+        <w:t>:</w:t>
+      </w:r>
+      <w:r>
+        <w:rPr>
+          <w:rFonts w:ascii="Arial" w:eastAsia="Calibri" w:hAnsi="Arial" w:cs="Arial"/>
+          <w:i/>
+          <w:iCs/>
+          <w:color w:val="000000" w:themeColor="text1"/>
         </w:rPr>
         <w:t>Q</w:t>
       </w:r>
+      <w:proofErr w:type="spellEnd"/>
       <w:r>
         <w:rPr>
           <w:rFonts w:ascii="Arial" w:eastAsia="Calibri" w:hAnsi="Arial" w:cs="Arial"/>
@@ -3416,12 +3528,21 @@
           <w:color w:val="000000" w:themeColor="text1"/>
         </w:rPr>
       </w:pPr>
-      <w:r>
-        <w:rPr>
-          <w:rFonts w:ascii="Arial" w:eastAsia="Calibri" w:hAnsi="Arial" w:cs="Arial"/>
-          <w:color w:val="000000" w:themeColor="text1"/>
-        </w:rPr>
-        <w:t>Work Flow:</w:t>
+      <w:proofErr w:type="gramStart"/>
+      <w:r>
+        <w:rPr>
+          <w:rFonts w:ascii="Arial" w:eastAsia="Calibri" w:hAnsi="Arial" w:cs="Arial"/>
+          <w:color w:val="000000" w:themeColor="text1"/>
+        </w:rPr>
+        <w:t>Work Flow</w:t>
+      </w:r>
+      <w:proofErr w:type="gramEnd"/>
+      <w:r>
+        <w:rPr>
+          <w:rFonts w:ascii="Arial" w:eastAsia="Calibri" w:hAnsi="Arial" w:cs="Arial"/>
+          <w:color w:val="000000" w:themeColor="text1"/>
+        </w:rPr>
+        <w:t>:</w:t>
       </w:r>
     </w:p>
     <w:p>
@@ -3444,6 +3565,7 @@
           <w:rFonts w:ascii="Arial" w:eastAsia="Calibri" w:hAnsi="Arial" w:cs="Arial"/>
           <w:color w:val="000000" w:themeColor="text1"/>
         </w:rPr>
+        <w:lastRenderedPageBreak/>
         <w:t xml:space="preserve">Screen the WQP for CO2, DOC, TOC, DIC and discharge data. In the absence of adequate carbon data, I will also screen for pH and temperature to </w:t>
       </w:r>
       <w:r>
@@ -3536,6 +3658,7 @@
         </w:rPr>
         <w:t xml:space="preserve">Solve for </w:t>
       </w:r>
+      <w:proofErr w:type="spellStart"/>
       <w:r>
         <w:rPr>
           <w:rFonts w:ascii="Arial" w:eastAsia="Calibri" w:hAnsi="Arial" w:cs="Arial"/>
@@ -3555,6 +3678,7 @@
         </w:rPr>
         <w:t>UCA</w:t>
       </w:r>
+      <w:proofErr w:type="spellEnd"/>
       <w:r>
         <w:rPr>
           <w:rFonts w:ascii="Arial" w:eastAsia="Calibri" w:hAnsi="Arial" w:cs="Arial"/>
@@ -3562,6 +3686,7 @@
         </w:rPr>
         <w:t xml:space="preserve"> and </w:t>
       </w:r>
+      <w:proofErr w:type="spellStart"/>
       <w:r>
         <w:rPr>
           <w:rFonts w:ascii="Arial" w:eastAsia="Calibri" w:hAnsi="Arial" w:cs="Arial"/>
@@ -3581,6 +3706,7 @@
         </w:rPr>
         <w:t>gw</w:t>
       </w:r>
+      <w:proofErr w:type="spellEnd"/>
       <w:r>
         <w:rPr>
           <w:rFonts w:ascii="Arial" w:eastAsia="Calibri" w:hAnsi="Arial" w:cs="Arial"/>
@@ -3611,6 +3737,8 @@
         </w:rPr>
         <w:t xml:space="preserve">Parse carbon sources using </w:t>
       </w:r>
+      <w:proofErr w:type="spellStart"/>
+      <w:proofErr w:type="gramStart"/>
       <w:r>
         <w:rPr>
           <w:rFonts w:ascii="Arial" w:eastAsia="Calibri" w:hAnsi="Arial" w:cs="Arial"/>
@@ -3646,6 +3774,8 @@
         </w:rPr>
         <w:t>Q</w:t>
       </w:r>
+      <w:proofErr w:type="spellEnd"/>
+      <w:proofErr w:type="gramEnd"/>
       <w:r>
         <w:rPr>
           <w:rFonts w:ascii="Arial" w:eastAsia="Calibri" w:hAnsi="Arial" w:cs="Arial"/>
@@ -3653,6 +3783,7 @@
         </w:rPr>
         <w:t xml:space="preserve"> and </w:t>
       </w:r>
+      <w:proofErr w:type="spellStart"/>
       <w:r>
         <w:rPr>
           <w:rFonts w:ascii="Arial" w:eastAsia="Calibri" w:hAnsi="Arial" w:cs="Arial"/>
@@ -3688,6 +3819,7 @@
         </w:rPr>
         <w:t>Q</w:t>
       </w:r>
+      <w:proofErr w:type="spellEnd"/>
       <w:r>
         <w:rPr>
           <w:rFonts w:ascii="Arial" w:eastAsia="Calibri" w:hAnsi="Arial" w:cs="Arial"/>
@@ -3836,7 +3968,6 @@
           <w:rFonts w:ascii="Arial" w:eastAsia="Calibri" w:hAnsi="Arial" w:cs="Arial"/>
           <w:color w:val="000000" w:themeColor="text1"/>
         </w:rPr>
-        <w:lastRenderedPageBreak/>
         <w:t>Similarly,</w:t>
       </w:r>
       <w:r>
@@ -4170,6 +4301,304 @@
 <file path=word/numbering.xml><?xml version="1.0" encoding="utf-8"?>
 <w:numbering xmlns:wpc="http://schemas.microsoft.com/office/word/2010/wordprocessingCanvas" xmlns:cx="http://schemas.microsoft.com/office/drawing/2014/chartex" xmlns:cx1="http://schemas.microsoft.com/office/drawing/2015/9/8/chartex" xmlns:cx2="http://schemas.microsoft.com/office/drawing/2015/10/21/chartex" xmlns:cx3="http://schemas.microsoft.com/office/drawing/2016/5/9/chartex" xmlns:cx4="http://schemas.microsoft.com/office/drawing/2016/5/10/chartex" xmlns:cx5="http://schemas.microsoft.com/office/drawing/2016/5/11/chartex" xmlns:cx6="http://schemas.microsoft.com/office/drawing/2016/5/12/chartex" xmlns:cx7="http://schemas.microsoft.com/office/drawing/2016/5/13/chartex" xmlns:cx8="http://schemas.microsoft.com/office/drawing/2016/5/14/chartex" xmlns:mc="http://schemas.openxmlformats.org/markup-compatibility/2006" xmlns:aink="http://schemas.microsoft.com/office/drawing/2016/ink" xmlns:am3d="http://schemas.microsoft.com/office/drawing/2017/model3d" xmlns:o="urn:schemas-microsoft-com:office:office" xmlns:oel="http://schemas.microsoft.com/office/2019/extlst" xmlns:r="http://schemas.openxmlformats.org/officeDocument/2006/relationships" xmlns:m="http://schemas.openxmlformats.org/officeDocument/2006/math" xmlns:v="urn:schemas-microsoft-com:vml" xmlns:wp14="http://schemas.microsoft.com/office/word/2010/wordprocessingDrawing" xmlns:wp="http://schemas.openxmlformats.org/drawingml/2006/wordprocessingDrawing" xmlns:w10="urn:schemas-microsoft-com:office:word" xmlns:w="http://schemas.openxmlformats.org/wordprocessingml/2006/main" xmlns:w14="http://schemas.microsoft.com/office/word/2010/wordml" xmlns:w15="http://schemas.microsoft.com/office/word/2012/wordml" xmlns:w16cex="http://schemas.microsoft.com/office/word/2018/wordml/cex" xmlns:w16cid="http://schemas.microsoft.com/office/word/2016/wordml/cid" xmlns:w16="http://schemas.microsoft.com/office/word/2018/wordml" xmlns:w16du="http://schemas.microsoft.com/office/word/2023/wordml/word16du" xmlns:w16sdtdh="http://schemas.microsoft.com/office/word/2020/wordml/sdtdatahash" xmlns:w16se="http://schemas.microsoft.com/office/word/2015/wordml/symex" xmlns:wpg="http://schemas.microsoft.com/office/word/2010/wordprocessingGroup" xmlns:wpi="http://schemas.microsoft.com/office/word/2010/wordprocessingInk" xmlns:wne="http://schemas.microsoft.com/office/word/2006/wordml" xmlns:wps="http://schemas.microsoft.com/office/word/2010/wordprocessingShape" mc:Ignorable="w14 w15 w16se w16cid w16 w16cex w16sdtdh w16du wp14">
   <w:abstractNum w:abstractNumId="0" w15:restartNumberingAfterBreak="0">
+    <w:nsid w:val="00F44DD8"/>
+    <w:multiLevelType w:val="multilevel"/>
+    <w:tmpl w:val="4BD0F11E"/>
+    <w:lvl w:ilvl="0">
+      <w:start w:val="1"/>
+      <w:numFmt w:val="bullet"/>
+      <w:lvlText w:val="o"/>
+      <w:lvlJc w:val="left"/>
+      <w:pPr>
+        <w:tabs>
+          <w:tab w:val="num" w:pos="720"/>
+        </w:tabs>
+        <w:ind w:left="720" w:hanging="360"/>
+      </w:pPr>
+      <w:rPr>
+        <w:rFonts w:ascii="Courier New" w:hAnsi="Courier New" w:hint="default"/>
+        <w:sz w:val="20"/>
+      </w:rPr>
+    </w:lvl>
+    <w:lvl w:ilvl="1" w:tentative="1">
+      <w:start w:val="1"/>
+      <w:numFmt w:val="bullet"/>
+      <w:lvlText w:val="o"/>
+      <w:lvlJc w:val="left"/>
+      <w:pPr>
+        <w:tabs>
+          <w:tab w:val="num" w:pos="1440"/>
+        </w:tabs>
+        <w:ind w:left="1440" w:hanging="360"/>
+      </w:pPr>
+      <w:rPr>
+        <w:rFonts w:ascii="Courier New" w:hAnsi="Courier New" w:hint="default"/>
+        <w:sz w:val="20"/>
+      </w:rPr>
+    </w:lvl>
+    <w:lvl w:ilvl="2" w:tentative="1">
+      <w:start w:val="1"/>
+      <w:numFmt w:val="bullet"/>
+      <w:lvlText w:val="o"/>
+      <w:lvlJc w:val="left"/>
+      <w:pPr>
+        <w:tabs>
+          <w:tab w:val="num" w:pos="2160"/>
+        </w:tabs>
+        <w:ind w:left="2160" w:hanging="360"/>
+      </w:pPr>
+      <w:rPr>
+        <w:rFonts w:ascii="Courier New" w:hAnsi="Courier New" w:hint="default"/>
+        <w:sz w:val="20"/>
+      </w:rPr>
+    </w:lvl>
+    <w:lvl w:ilvl="3" w:tentative="1">
+      <w:start w:val="1"/>
+      <w:numFmt w:val="bullet"/>
+      <w:lvlText w:val="o"/>
+      <w:lvlJc w:val="left"/>
+      <w:pPr>
+        <w:tabs>
+          <w:tab w:val="num" w:pos="2880"/>
+        </w:tabs>
+        <w:ind w:left="2880" w:hanging="360"/>
+      </w:pPr>
+      <w:rPr>
+        <w:rFonts w:ascii="Courier New" w:hAnsi="Courier New" w:hint="default"/>
+        <w:sz w:val="20"/>
+      </w:rPr>
+    </w:lvl>
+    <w:lvl w:ilvl="4" w:tentative="1">
+      <w:start w:val="1"/>
+      <w:numFmt w:val="bullet"/>
+      <w:lvlText w:val="o"/>
+      <w:lvlJc w:val="left"/>
+      <w:pPr>
+        <w:tabs>
+          <w:tab w:val="num" w:pos="3600"/>
+        </w:tabs>
+        <w:ind w:left="3600" w:hanging="360"/>
+      </w:pPr>
+      <w:rPr>
+        <w:rFonts w:ascii="Courier New" w:hAnsi="Courier New" w:hint="default"/>
+        <w:sz w:val="20"/>
+      </w:rPr>
+    </w:lvl>
+    <w:lvl w:ilvl="5" w:tentative="1">
+      <w:start w:val="1"/>
+      <w:numFmt w:val="bullet"/>
+      <w:lvlText w:val="o"/>
+      <w:lvlJc w:val="left"/>
+      <w:pPr>
+        <w:tabs>
+          <w:tab w:val="num" w:pos="4320"/>
+        </w:tabs>
+        <w:ind w:left="4320" w:hanging="360"/>
+      </w:pPr>
+      <w:rPr>
+        <w:rFonts w:ascii="Courier New" w:hAnsi="Courier New" w:hint="default"/>
+        <w:sz w:val="20"/>
+      </w:rPr>
+    </w:lvl>
+    <w:lvl w:ilvl="6" w:tentative="1">
+      <w:start w:val="1"/>
+      <w:numFmt w:val="bullet"/>
+      <w:lvlText w:val="o"/>
+      <w:lvlJc w:val="left"/>
+      <w:pPr>
+        <w:tabs>
+          <w:tab w:val="num" w:pos="5040"/>
+        </w:tabs>
+        <w:ind w:left="5040" w:hanging="360"/>
+      </w:pPr>
+      <w:rPr>
+        <w:rFonts w:ascii="Courier New" w:hAnsi="Courier New" w:hint="default"/>
+        <w:sz w:val="20"/>
+      </w:rPr>
+    </w:lvl>
+    <w:lvl w:ilvl="7" w:tentative="1">
+      <w:start w:val="1"/>
+      <w:numFmt w:val="bullet"/>
+      <w:lvlText w:val="o"/>
+      <w:lvlJc w:val="left"/>
+      <w:pPr>
+        <w:tabs>
+          <w:tab w:val="num" w:pos="5760"/>
+        </w:tabs>
+        <w:ind w:left="5760" w:hanging="360"/>
+      </w:pPr>
+      <w:rPr>
+        <w:rFonts w:ascii="Courier New" w:hAnsi="Courier New" w:hint="default"/>
+        <w:sz w:val="20"/>
+      </w:rPr>
+    </w:lvl>
+    <w:lvl w:ilvl="8" w:tentative="1">
+      <w:start w:val="1"/>
+      <w:numFmt w:val="bullet"/>
+      <w:lvlText w:val="o"/>
+      <w:lvlJc w:val="left"/>
+      <w:pPr>
+        <w:tabs>
+          <w:tab w:val="num" w:pos="6480"/>
+        </w:tabs>
+        <w:ind w:left="6480" w:hanging="360"/>
+      </w:pPr>
+      <w:rPr>
+        <w:rFonts w:ascii="Courier New" w:hAnsi="Courier New" w:hint="default"/>
+        <w:sz w:val="20"/>
+      </w:rPr>
+    </w:lvl>
+  </w:abstractNum>
+  <w:abstractNum w:abstractNumId="1" w15:restartNumberingAfterBreak="0">
+    <w:nsid w:val="07C53A30"/>
+    <w:multiLevelType w:val="multilevel"/>
+    <w:tmpl w:val="E37211E8"/>
+    <w:lvl w:ilvl="0">
+      <w:start w:val="1"/>
+      <w:numFmt w:val="bullet"/>
+      <w:lvlText w:val="o"/>
+      <w:lvlJc w:val="left"/>
+      <w:pPr>
+        <w:tabs>
+          <w:tab w:val="num" w:pos="720"/>
+        </w:tabs>
+        <w:ind w:left="720" w:hanging="360"/>
+      </w:pPr>
+      <w:rPr>
+        <w:rFonts w:ascii="Courier New" w:hAnsi="Courier New" w:hint="default"/>
+        <w:sz w:val="20"/>
+      </w:rPr>
+    </w:lvl>
+    <w:lvl w:ilvl="1" w:tentative="1">
+      <w:start w:val="1"/>
+      <w:numFmt w:val="bullet"/>
+      <w:lvlText w:val="o"/>
+      <w:lvlJc w:val="left"/>
+      <w:pPr>
+        <w:tabs>
+          <w:tab w:val="num" w:pos="1440"/>
+        </w:tabs>
+        <w:ind w:left="1440" w:hanging="360"/>
+      </w:pPr>
+      <w:rPr>
+        <w:rFonts w:ascii="Courier New" w:hAnsi="Courier New" w:hint="default"/>
+        <w:sz w:val="20"/>
+      </w:rPr>
+    </w:lvl>
+    <w:lvl w:ilvl="2" w:tentative="1">
+      <w:start w:val="1"/>
+      <w:numFmt w:val="bullet"/>
+      <w:lvlText w:val="o"/>
+      <w:lvlJc w:val="left"/>
+      <w:pPr>
+        <w:tabs>
+          <w:tab w:val="num" w:pos="2160"/>
+        </w:tabs>
+        <w:ind w:left="2160" w:hanging="360"/>
+      </w:pPr>
+      <w:rPr>
+        <w:rFonts w:ascii="Courier New" w:hAnsi="Courier New" w:hint="default"/>
+        <w:sz w:val="20"/>
+      </w:rPr>
+    </w:lvl>
+    <w:lvl w:ilvl="3" w:tentative="1">
+      <w:start w:val="1"/>
+      <w:numFmt w:val="bullet"/>
+      <w:lvlText w:val="o"/>
+      <w:lvlJc w:val="left"/>
+      <w:pPr>
+        <w:tabs>
+          <w:tab w:val="num" w:pos="2880"/>
+        </w:tabs>
+        <w:ind w:left="2880" w:hanging="360"/>
+      </w:pPr>
+      <w:rPr>
+        <w:rFonts w:ascii="Courier New" w:hAnsi="Courier New" w:hint="default"/>
+        <w:sz w:val="20"/>
+      </w:rPr>
+    </w:lvl>
+    <w:lvl w:ilvl="4" w:tentative="1">
+      <w:start w:val="1"/>
+      <w:numFmt w:val="bullet"/>
+      <w:lvlText w:val="o"/>
+      <w:lvlJc w:val="left"/>
+      <w:pPr>
+        <w:tabs>
+          <w:tab w:val="num" w:pos="3600"/>
+        </w:tabs>
+        <w:ind w:left="3600" w:hanging="360"/>
+      </w:pPr>
+      <w:rPr>
+        <w:rFonts w:ascii="Courier New" w:hAnsi="Courier New" w:hint="default"/>
+        <w:sz w:val="20"/>
+      </w:rPr>
+    </w:lvl>
+    <w:lvl w:ilvl="5" w:tentative="1">
+      <w:start w:val="1"/>
+      <w:numFmt w:val="bullet"/>
+      <w:lvlText w:val="o"/>
+      <w:lvlJc w:val="left"/>
+      <w:pPr>
+        <w:tabs>
+          <w:tab w:val="num" w:pos="4320"/>
+        </w:tabs>
+        <w:ind w:left="4320" w:hanging="360"/>
+      </w:pPr>
+      <w:rPr>
+        <w:rFonts w:ascii="Courier New" w:hAnsi="Courier New" w:hint="default"/>
+        <w:sz w:val="20"/>
+      </w:rPr>
+    </w:lvl>
+    <w:lvl w:ilvl="6" w:tentative="1">
+      <w:start w:val="1"/>
+      <w:numFmt w:val="bullet"/>
+      <w:lvlText w:val="o"/>
+      <w:lvlJc w:val="left"/>
+      <w:pPr>
+        <w:tabs>
+          <w:tab w:val="num" w:pos="5040"/>
+        </w:tabs>
+        <w:ind w:left="5040" w:hanging="360"/>
+      </w:pPr>
+      <w:rPr>
+        <w:rFonts w:ascii="Courier New" w:hAnsi="Courier New" w:hint="default"/>
+        <w:sz w:val="20"/>
+      </w:rPr>
+    </w:lvl>
+    <w:lvl w:ilvl="7" w:tentative="1">
+      <w:start w:val="1"/>
+      <w:numFmt w:val="bullet"/>
+      <w:lvlText w:val="o"/>
+      <w:lvlJc w:val="left"/>
+      <w:pPr>
+        <w:tabs>
+          <w:tab w:val="num" w:pos="5760"/>
+        </w:tabs>
+        <w:ind w:left="5760" w:hanging="360"/>
+      </w:pPr>
+      <w:rPr>
+        <w:rFonts w:ascii="Courier New" w:hAnsi="Courier New" w:hint="default"/>
+        <w:sz w:val="20"/>
+      </w:rPr>
+    </w:lvl>
+    <w:lvl w:ilvl="8" w:tentative="1">
+      <w:start w:val="1"/>
+      <w:numFmt w:val="bullet"/>
+      <w:lvlText w:val="o"/>
+      <w:lvlJc w:val="left"/>
+      <w:pPr>
+        <w:tabs>
+          <w:tab w:val="num" w:pos="6480"/>
+        </w:tabs>
+        <w:ind w:left="6480" w:hanging="360"/>
+      </w:pPr>
+      <w:rPr>
+        <w:rFonts w:ascii="Courier New" w:hAnsi="Courier New" w:hint="default"/>
+        <w:sz w:val="20"/>
+      </w:rPr>
+    </w:lvl>
+  </w:abstractNum>
+  <w:abstractNum w:abstractNumId="2" w15:restartNumberingAfterBreak="0">
     <w:nsid w:val="0B480624"/>
     <w:multiLevelType w:val="hybridMultilevel"/>
     <w:tmpl w:val="9D1242D8"/>
@@ -4282,7 +4711,305 @@
       </w:rPr>
     </w:lvl>
   </w:abstractNum>
-  <w:abstractNum w:abstractNumId="1" w15:restartNumberingAfterBreak="0">
+  <w:abstractNum w:abstractNumId="3" w15:restartNumberingAfterBreak="0">
+    <w:nsid w:val="104438B9"/>
+    <w:multiLevelType w:val="multilevel"/>
+    <w:tmpl w:val="94A2ACAC"/>
+    <w:lvl w:ilvl="0">
+      <w:start w:val="1"/>
+      <w:numFmt w:val="bullet"/>
+      <w:lvlText w:val="o"/>
+      <w:lvlJc w:val="left"/>
+      <w:pPr>
+        <w:tabs>
+          <w:tab w:val="num" w:pos="720"/>
+        </w:tabs>
+        <w:ind w:left="720" w:hanging="360"/>
+      </w:pPr>
+      <w:rPr>
+        <w:rFonts w:ascii="Courier New" w:hAnsi="Courier New" w:hint="default"/>
+        <w:sz w:val="20"/>
+      </w:rPr>
+    </w:lvl>
+    <w:lvl w:ilvl="1" w:tentative="1">
+      <w:start w:val="1"/>
+      <w:numFmt w:val="bullet"/>
+      <w:lvlText w:val="o"/>
+      <w:lvlJc w:val="left"/>
+      <w:pPr>
+        <w:tabs>
+          <w:tab w:val="num" w:pos="1440"/>
+        </w:tabs>
+        <w:ind w:left="1440" w:hanging="360"/>
+      </w:pPr>
+      <w:rPr>
+        <w:rFonts w:ascii="Courier New" w:hAnsi="Courier New" w:hint="default"/>
+        <w:sz w:val="20"/>
+      </w:rPr>
+    </w:lvl>
+    <w:lvl w:ilvl="2" w:tentative="1">
+      <w:start w:val="1"/>
+      <w:numFmt w:val="bullet"/>
+      <w:lvlText w:val="o"/>
+      <w:lvlJc w:val="left"/>
+      <w:pPr>
+        <w:tabs>
+          <w:tab w:val="num" w:pos="2160"/>
+        </w:tabs>
+        <w:ind w:left="2160" w:hanging="360"/>
+      </w:pPr>
+      <w:rPr>
+        <w:rFonts w:ascii="Courier New" w:hAnsi="Courier New" w:hint="default"/>
+        <w:sz w:val="20"/>
+      </w:rPr>
+    </w:lvl>
+    <w:lvl w:ilvl="3" w:tentative="1">
+      <w:start w:val="1"/>
+      <w:numFmt w:val="bullet"/>
+      <w:lvlText w:val="o"/>
+      <w:lvlJc w:val="left"/>
+      <w:pPr>
+        <w:tabs>
+          <w:tab w:val="num" w:pos="2880"/>
+        </w:tabs>
+        <w:ind w:left="2880" w:hanging="360"/>
+      </w:pPr>
+      <w:rPr>
+        <w:rFonts w:ascii="Courier New" w:hAnsi="Courier New" w:hint="default"/>
+        <w:sz w:val="20"/>
+      </w:rPr>
+    </w:lvl>
+    <w:lvl w:ilvl="4" w:tentative="1">
+      <w:start w:val="1"/>
+      <w:numFmt w:val="bullet"/>
+      <w:lvlText w:val="o"/>
+      <w:lvlJc w:val="left"/>
+      <w:pPr>
+        <w:tabs>
+          <w:tab w:val="num" w:pos="3600"/>
+        </w:tabs>
+        <w:ind w:left="3600" w:hanging="360"/>
+      </w:pPr>
+      <w:rPr>
+        <w:rFonts w:ascii="Courier New" w:hAnsi="Courier New" w:hint="default"/>
+        <w:sz w:val="20"/>
+      </w:rPr>
+    </w:lvl>
+    <w:lvl w:ilvl="5" w:tentative="1">
+      <w:start w:val="1"/>
+      <w:numFmt w:val="bullet"/>
+      <w:lvlText w:val="o"/>
+      <w:lvlJc w:val="left"/>
+      <w:pPr>
+        <w:tabs>
+          <w:tab w:val="num" w:pos="4320"/>
+        </w:tabs>
+        <w:ind w:left="4320" w:hanging="360"/>
+      </w:pPr>
+      <w:rPr>
+        <w:rFonts w:ascii="Courier New" w:hAnsi="Courier New" w:hint="default"/>
+        <w:sz w:val="20"/>
+      </w:rPr>
+    </w:lvl>
+    <w:lvl w:ilvl="6" w:tentative="1">
+      <w:start w:val="1"/>
+      <w:numFmt w:val="bullet"/>
+      <w:lvlText w:val="o"/>
+      <w:lvlJc w:val="left"/>
+      <w:pPr>
+        <w:tabs>
+          <w:tab w:val="num" w:pos="5040"/>
+        </w:tabs>
+        <w:ind w:left="5040" w:hanging="360"/>
+      </w:pPr>
+      <w:rPr>
+        <w:rFonts w:ascii="Courier New" w:hAnsi="Courier New" w:hint="default"/>
+        <w:sz w:val="20"/>
+      </w:rPr>
+    </w:lvl>
+    <w:lvl w:ilvl="7" w:tentative="1">
+      <w:start w:val="1"/>
+      <w:numFmt w:val="bullet"/>
+      <w:lvlText w:val="o"/>
+      <w:lvlJc w:val="left"/>
+      <w:pPr>
+        <w:tabs>
+          <w:tab w:val="num" w:pos="5760"/>
+        </w:tabs>
+        <w:ind w:left="5760" w:hanging="360"/>
+      </w:pPr>
+      <w:rPr>
+        <w:rFonts w:ascii="Courier New" w:hAnsi="Courier New" w:hint="default"/>
+        <w:sz w:val="20"/>
+      </w:rPr>
+    </w:lvl>
+    <w:lvl w:ilvl="8" w:tentative="1">
+      <w:start w:val="1"/>
+      <w:numFmt w:val="bullet"/>
+      <w:lvlText w:val="o"/>
+      <w:lvlJc w:val="left"/>
+      <w:pPr>
+        <w:tabs>
+          <w:tab w:val="num" w:pos="6480"/>
+        </w:tabs>
+        <w:ind w:left="6480" w:hanging="360"/>
+      </w:pPr>
+      <w:rPr>
+        <w:rFonts w:ascii="Courier New" w:hAnsi="Courier New" w:hint="default"/>
+        <w:sz w:val="20"/>
+      </w:rPr>
+    </w:lvl>
+  </w:abstractNum>
+  <w:abstractNum w:abstractNumId="4" w15:restartNumberingAfterBreak="0">
+    <w:nsid w:val="118269D3"/>
+    <w:multiLevelType w:val="multilevel"/>
+    <w:tmpl w:val="16DC472A"/>
+    <w:lvl w:ilvl="0">
+      <w:start w:val="1"/>
+      <w:numFmt w:val="bullet"/>
+      <w:lvlText w:val="o"/>
+      <w:lvlJc w:val="left"/>
+      <w:pPr>
+        <w:tabs>
+          <w:tab w:val="num" w:pos="720"/>
+        </w:tabs>
+        <w:ind w:left="720" w:hanging="360"/>
+      </w:pPr>
+      <w:rPr>
+        <w:rFonts w:ascii="Courier New" w:hAnsi="Courier New" w:hint="default"/>
+        <w:sz w:val="20"/>
+      </w:rPr>
+    </w:lvl>
+    <w:lvl w:ilvl="1" w:tentative="1">
+      <w:start w:val="1"/>
+      <w:numFmt w:val="bullet"/>
+      <w:lvlText w:val="o"/>
+      <w:lvlJc w:val="left"/>
+      <w:pPr>
+        <w:tabs>
+          <w:tab w:val="num" w:pos="1440"/>
+        </w:tabs>
+        <w:ind w:left="1440" w:hanging="360"/>
+      </w:pPr>
+      <w:rPr>
+        <w:rFonts w:ascii="Courier New" w:hAnsi="Courier New" w:hint="default"/>
+        <w:sz w:val="20"/>
+      </w:rPr>
+    </w:lvl>
+    <w:lvl w:ilvl="2" w:tentative="1">
+      <w:start w:val="1"/>
+      <w:numFmt w:val="bullet"/>
+      <w:lvlText w:val="o"/>
+      <w:lvlJc w:val="left"/>
+      <w:pPr>
+        <w:tabs>
+          <w:tab w:val="num" w:pos="2160"/>
+        </w:tabs>
+        <w:ind w:left="2160" w:hanging="360"/>
+      </w:pPr>
+      <w:rPr>
+        <w:rFonts w:ascii="Courier New" w:hAnsi="Courier New" w:hint="default"/>
+        <w:sz w:val="20"/>
+      </w:rPr>
+    </w:lvl>
+    <w:lvl w:ilvl="3" w:tentative="1">
+      <w:start w:val="1"/>
+      <w:numFmt w:val="bullet"/>
+      <w:lvlText w:val="o"/>
+      <w:lvlJc w:val="left"/>
+      <w:pPr>
+        <w:tabs>
+          <w:tab w:val="num" w:pos="2880"/>
+        </w:tabs>
+        <w:ind w:left="2880" w:hanging="360"/>
+      </w:pPr>
+      <w:rPr>
+        <w:rFonts w:ascii="Courier New" w:hAnsi="Courier New" w:hint="default"/>
+        <w:sz w:val="20"/>
+      </w:rPr>
+    </w:lvl>
+    <w:lvl w:ilvl="4" w:tentative="1">
+      <w:start w:val="1"/>
+      <w:numFmt w:val="bullet"/>
+      <w:lvlText w:val="o"/>
+      <w:lvlJc w:val="left"/>
+      <w:pPr>
+        <w:tabs>
+          <w:tab w:val="num" w:pos="3600"/>
+        </w:tabs>
+        <w:ind w:left="3600" w:hanging="360"/>
+      </w:pPr>
+      <w:rPr>
+        <w:rFonts w:ascii="Courier New" w:hAnsi="Courier New" w:hint="default"/>
+        <w:sz w:val="20"/>
+      </w:rPr>
+    </w:lvl>
+    <w:lvl w:ilvl="5" w:tentative="1">
+      <w:start w:val="1"/>
+      <w:numFmt w:val="bullet"/>
+      <w:lvlText w:val="o"/>
+      <w:lvlJc w:val="left"/>
+      <w:pPr>
+        <w:tabs>
+          <w:tab w:val="num" w:pos="4320"/>
+        </w:tabs>
+        <w:ind w:left="4320" w:hanging="360"/>
+      </w:pPr>
+      <w:rPr>
+        <w:rFonts w:ascii="Courier New" w:hAnsi="Courier New" w:hint="default"/>
+        <w:sz w:val="20"/>
+      </w:rPr>
+    </w:lvl>
+    <w:lvl w:ilvl="6" w:tentative="1">
+      <w:start w:val="1"/>
+      <w:numFmt w:val="bullet"/>
+      <w:lvlText w:val="o"/>
+      <w:lvlJc w:val="left"/>
+      <w:pPr>
+        <w:tabs>
+          <w:tab w:val="num" w:pos="5040"/>
+        </w:tabs>
+        <w:ind w:left="5040" w:hanging="360"/>
+      </w:pPr>
+      <w:rPr>
+        <w:rFonts w:ascii="Courier New" w:hAnsi="Courier New" w:hint="default"/>
+        <w:sz w:val="20"/>
+      </w:rPr>
+    </w:lvl>
+    <w:lvl w:ilvl="7" w:tentative="1">
+      <w:start w:val="1"/>
+      <w:numFmt w:val="bullet"/>
+      <w:lvlText w:val="o"/>
+      <w:lvlJc w:val="left"/>
+      <w:pPr>
+        <w:tabs>
+          <w:tab w:val="num" w:pos="5760"/>
+        </w:tabs>
+        <w:ind w:left="5760" w:hanging="360"/>
+      </w:pPr>
+      <w:rPr>
+        <w:rFonts w:ascii="Courier New" w:hAnsi="Courier New" w:hint="default"/>
+        <w:sz w:val="20"/>
+      </w:rPr>
+    </w:lvl>
+    <w:lvl w:ilvl="8" w:tentative="1">
+      <w:start w:val="1"/>
+      <w:numFmt w:val="bullet"/>
+      <w:lvlText w:val="o"/>
+      <w:lvlJc w:val="left"/>
+      <w:pPr>
+        <w:tabs>
+          <w:tab w:val="num" w:pos="6480"/>
+        </w:tabs>
+        <w:ind w:left="6480" w:hanging="360"/>
+      </w:pPr>
+      <w:rPr>
+        <w:rFonts w:ascii="Courier New" w:hAnsi="Courier New" w:hint="default"/>
+        <w:sz w:val="20"/>
+      </w:rPr>
+    </w:lvl>
+  </w:abstractNum>
+  <w:abstractNum w:abstractNumId="5" w15:restartNumberingAfterBreak="0">
     <w:nsid w:val="16E871E1"/>
     <w:multiLevelType w:val="hybridMultilevel"/>
     <w:tmpl w:val="30D82770"/>
@@ -4395,7 +5122,7 @@
       </w:rPr>
     </w:lvl>
   </w:abstractNum>
-  <w:abstractNum w:abstractNumId="2" w15:restartNumberingAfterBreak="0">
+  <w:abstractNum w:abstractNumId="6" w15:restartNumberingAfterBreak="0">
     <w:nsid w:val="19F34332"/>
     <w:multiLevelType w:val="hybridMultilevel"/>
     <w:tmpl w:val="120EEA52"/>
@@ -4508,7 +5235,7 @@
       </w:rPr>
     </w:lvl>
   </w:abstractNum>
-  <w:abstractNum w:abstractNumId="3" w15:restartNumberingAfterBreak="0">
+  <w:abstractNum w:abstractNumId="7" w15:restartNumberingAfterBreak="0">
     <w:nsid w:val="1F402089"/>
     <w:multiLevelType w:val="hybridMultilevel"/>
     <w:tmpl w:val="BA5040D0"/>
@@ -4621,7 +5348,7 @@
       </w:rPr>
     </w:lvl>
   </w:abstractNum>
-  <w:abstractNum w:abstractNumId="4" w15:restartNumberingAfterBreak="0">
+  <w:abstractNum w:abstractNumId="8" w15:restartNumberingAfterBreak="0">
     <w:nsid w:val="24BC7E48"/>
     <w:multiLevelType w:val="hybridMultilevel"/>
     <w:tmpl w:val="4BAC72DE"/>
@@ -4734,7 +5461,7 @@
       </w:rPr>
     </w:lvl>
   </w:abstractNum>
-  <w:abstractNum w:abstractNumId="5" w15:restartNumberingAfterBreak="0">
+  <w:abstractNum w:abstractNumId="9" w15:restartNumberingAfterBreak="0">
     <w:nsid w:val="2A21007D"/>
     <w:multiLevelType w:val="hybridMultilevel"/>
     <w:tmpl w:val="E6444720"/>
@@ -4847,7 +5574,7 @@
       </w:rPr>
     </w:lvl>
   </w:abstractNum>
-  <w:abstractNum w:abstractNumId="6" w15:restartNumberingAfterBreak="0">
+  <w:abstractNum w:abstractNumId="10" w15:restartNumberingAfterBreak="0">
     <w:nsid w:val="2C515E0D"/>
     <w:multiLevelType w:val="hybridMultilevel"/>
     <w:tmpl w:val="D8CC873C"/>
@@ -4960,7 +5687,7 @@
       </w:rPr>
     </w:lvl>
   </w:abstractNum>
-  <w:abstractNum w:abstractNumId="7" w15:restartNumberingAfterBreak="0">
+  <w:abstractNum w:abstractNumId="11" w15:restartNumberingAfterBreak="0">
     <w:nsid w:val="2FBB5F91"/>
     <w:multiLevelType w:val="hybridMultilevel"/>
     <w:tmpl w:val="6BBEC40C"/>
@@ -5073,7 +5800,7 @@
       </w:rPr>
     </w:lvl>
   </w:abstractNum>
-  <w:abstractNum w:abstractNumId="8" w15:restartNumberingAfterBreak="0">
+  <w:abstractNum w:abstractNumId="12" w15:restartNumberingAfterBreak="0">
     <w:nsid w:val="316D5F2D"/>
     <w:multiLevelType w:val="hybridMultilevel"/>
     <w:tmpl w:val="F6FEF0C4"/>
@@ -5186,7 +5913,7 @@
       </w:pPr>
     </w:lvl>
   </w:abstractNum>
-  <w:abstractNum w:abstractNumId="9" w15:restartNumberingAfterBreak="0">
+  <w:abstractNum w:abstractNumId="13" w15:restartNumberingAfterBreak="0">
     <w:nsid w:val="350546CD"/>
     <w:multiLevelType w:val="hybridMultilevel"/>
     <w:tmpl w:val="CAF46878"/>
@@ -5299,7 +6026,7 @@
       </w:rPr>
     </w:lvl>
   </w:abstractNum>
-  <w:abstractNum w:abstractNumId="10" w15:restartNumberingAfterBreak="0">
+  <w:abstractNum w:abstractNumId="14" w15:restartNumberingAfterBreak="0">
     <w:nsid w:val="3A341EA8"/>
     <w:multiLevelType w:val="hybridMultilevel"/>
     <w:tmpl w:val="801AE58E"/>
@@ -5412,7 +6139,7 @@
       </w:rPr>
     </w:lvl>
   </w:abstractNum>
-  <w:abstractNum w:abstractNumId="11" w15:restartNumberingAfterBreak="0">
+  <w:abstractNum w:abstractNumId="15" w15:restartNumberingAfterBreak="0">
     <w:nsid w:val="3BBE1578"/>
     <w:multiLevelType w:val="hybridMultilevel"/>
     <w:tmpl w:val="2E48FB0E"/>
@@ -5525,7 +6252,7 @@
       </w:rPr>
     </w:lvl>
   </w:abstractNum>
-  <w:abstractNum w:abstractNumId="12" w15:restartNumberingAfterBreak="0">
+  <w:abstractNum w:abstractNumId="16" w15:restartNumberingAfterBreak="0">
     <w:nsid w:val="4EB7003A"/>
     <w:multiLevelType w:val="hybridMultilevel"/>
     <w:tmpl w:val="A328BE3E"/>
@@ -5638,7 +6365,7 @@
       </w:rPr>
     </w:lvl>
   </w:abstractNum>
-  <w:abstractNum w:abstractNumId="13" w15:restartNumberingAfterBreak="0">
+  <w:abstractNum w:abstractNumId="17" w15:restartNumberingAfterBreak="0">
     <w:nsid w:val="55AE30A0"/>
     <w:multiLevelType w:val="hybridMultilevel"/>
     <w:tmpl w:val="67D0126E"/>
@@ -5751,7 +6478,7 @@
       </w:rPr>
     </w:lvl>
   </w:abstractNum>
-  <w:abstractNum w:abstractNumId="14" w15:restartNumberingAfterBreak="0">
+  <w:abstractNum w:abstractNumId="18" w15:restartNumberingAfterBreak="0">
     <w:nsid w:val="57702026"/>
     <w:multiLevelType w:val="hybridMultilevel"/>
     <w:tmpl w:val="24DEBD7A"/>
@@ -5864,7 +6591,7 @@
       </w:rPr>
     </w:lvl>
   </w:abstractNum>
-  <w:abstractNum w:abstractNumId="15" w15:restartNumberingAfterBreak="0">
+  <w:abstractNum w:abstractNumId="19" w15:restartNumberingAfterBreak="0">
     <w:nsid w:val="653D0EF5"/>
     <w:multiLevelType w:val="hybridMultilevel"/>
     <w:tmpl w:val="43AC9A5E"/>
@@ -5977,7 +6704,7 @@
       </w:rPr>
     </w:lvl>
   </w:abstractNum>
-  <w:abstractNum w:abstractNumId="16" w15:restartNumberingAfterBreak="0">
+  <w:abstractNum w:abstractNumId="20" w15:restartNumberingAfterBreak="0">
     <w:nsid w:val="69041AF8"/>
     <w:multiLevelType w:val="hybridMultilevel"/>
     <w:tmpl w:val="81C2964C"/>
@@ -6090,7 +6817,7 @@
       </w:rPr>
     </w:lvl>
   </w:abstractNum>
-  <w:abstractNum w:abstractNumId="17" w15:restartNumberingAfterBreak="0">
+  <w:abstractNum w:abstractNumId="21" w15:restartNumberingAfterBreak="0">
     <w:nsid w:val="77D32ADD"/>
     <w:multiLevelType w:val="hybridMultilevel"/>
     <w:tmpl w:val="A94EB664"/>
@@ -6181,7 +6908,7 @@
       </w:pPr>
     </w:lvl>
   </w:abstractNum>
-  <w:abstractNum w:abstractNumId="18" w15:restartNumberingAfterBreak="0">
+  <w:abstractNum w:abstractNumId="22" w15:restartNumberingAfterBreak="0">
     <w:nsid w:val="7B6E0CB6"/>
     <w:multiLevelType w:val="hybridMultilevel"/>
     <w:tmpl w:val="8C0C2576"/>
@@ -6294,7 +7021,7 @@
       </w:rPr>
     </w:lvl>
   </w:abstractNum>
-  <w:abstractNum w:abstractNumId="19" w15:restartNumberingAfterBreak="0">
+  <w:abstractNum w:abstractNumId="23" w15:restartNumberingAfterBreak="0">
     <w:nsid w:val="7BE378E0"/>
     <w:multiLevelType w:val="hybridMultilevel"/>
     <w:tmpl w:val="E31C2D20"/>
@@ -6407,77 +7134,232 @@
       </w:rPr>
     </w:lvl>
   </w:abstractNum>
+  <w:abstractNum w:abstractNumId="24" w15:restartNumberingAfterBreak="0">
+    <w:nsid w:val="7D672DFB"/>
+    <w:multiLevelType w:val="multilevel"/>
+    <w:tmpl w:val="4836D232"/>
+    <w:lvl w:ilvl="0">
+      <w:start w:val="1"/>
+      <w:numFmt w:val="bullet"/>
+      <w:lvlText w:val=""/>
+      <w:lvlJc w:val="left"/>
+      <w:pPr>
+        <w:tabs>
+          <w:tab w:val="num" w:pos="720"/>
+        </w:tabs>
+        <w:ind w:left="720" w:hanging="360"/>
+      </w:pPr>
+      <w:rPr>
+        <w:rFonts w:ascii="Symbol" w:hAnsi="Symbol" w:hint="default"/>
+        <w:sz w:val="20"/>
+      </w:rPr>
+    </w:lvl>
+    <w:lvl w:ilvl="1" w:tentative="1">
+      <w:start w:val="1"/>
+      <w:numFmt w:val="bullet"/>
+      <w:lvlText w:val=""/>
+      <w:lvlJc w:val="left"/>
+      <w:pPr>
+        <w:tabs>
+          <w:tab w:val="num" w:pos="1440"/>
+        </w:tabs>
+        <w:ind w:left="1440" w:hanging="360"/>
+      </w:pPr>
+      <w:rPr>
+        <w:rFonts w:ascii="Symbol" w:hAnsi="Symbol" w:hint="default"/>
+        <w:sz w:val="20"/>
+      </w:rPr>
+    </w:lvl>
+    <w:lvl w:ilvl="2" w:tentative="1">
+      <w:start w:val="1"/>
+      <w:numFmt w:val="bullet"/>
+      <w:lvlText w:val=""/>
+      <w:lvlJc w:val="left"/>
+      <w:pPr>
+        <w:tabs>
+          <w:tab w:val="num" w:pos="2160"/>
+        </w:tabs>
+        <w:ind w:left="2160" w:hanging="360"/>
+      </w:pPr>
+      <w:rPr>
+        <w:rFonts w:ascii="Symbol" w:hAnsi="Symbol" w:hint="default"/>
+        <w:sz w:val="20"/>
+      </w:rPr>
+    </w:lvl>
+    <w:lvl w:ilvl="3" w:tentative="1">
+      <w:start w:val="1"/>
+      <w:numFmt w:val="bullet"/>
+      <w:lvlText w:val=""/>
+      <w:lvlJc w:val="left"/>
+      <w:pPr>
+        <w:tabs>
+          <w:tab w:val="num" w:pos="2880"/>
+        </w:tabs>
+        <w:ind w:left="2880" w:hanging="360"/>
+      </w:pPr>
+      <w:rPr>
+        <w:rFonts w:ascii="Symbol" w:hAnsi="Symbol" w:hint="default"/>
+        <w:sz w:val="20"/>
+      </w:rPr>
+    </w:lvl>
+    <w:lvl w:ilvl="4" w:tentative="1">
+      <w:start w:val="1"/>
+      <w:numFmt w:val="bullet"/>
+      <w:lvlText w:val=""/>
+      <w:lvlJc w:val="left"/>
+      <w:pPr>
+        <w:tabs>
+          <w:tab w:val="num" w:pos="3600"/>
+        </w:tabs>
+        <w:ind w:left="3600" w:hanging="360"/>
+      </w:pPr>
+      <w:rPr>
+        <w:rFonts w:ascii="Symbol" w:hAnsi="Symbol" w:hint="default"/>
+        <w:sz w:val="20"/>
+      </w:rPr>
+    </w:lvl>
+    <w:lvl w:ilvl="5" w:tentative="1">
+      <w:start w:val="1"/>
+      <w:numFmt w:val="bullet"/>
+      <w:lvlText w:val=""/>
+      <w:lvlJc w:val="left"/>
+      <w:pPr>
+        <w:tabs>
+          <w:tab w:val="num" w:pos="4320"/>
+        </w:tabs>
+        <w:ind w:left="4320" w:hanging="360"/>
+      </w:pPr>
+      <w:rPr>
+        <w:rFonts w:ascii="Symbol" w:hAnsi="Symbol" w:hint="default"/>
+        <w:sz w:val="20"/>
+      </w:rPr>
+    </w:lvl>
+    <w:lvl w:ilvl="6" w:tentative="1">
+      <w:start w:val="1"/>
+      <w:numFmt w:val="bullet"/>
+      <w:lvlText w:val=""/>
+      <w:lvlJc w:val="left"/>
+      <w:pPr>
+        <w:tabs>
+          <w:tab w:val="num" w:pos="5040"/>
+        </w:tabs>
+        <w:ind w:left="5040" w:hanging="360"/>
+      </w:pPr>
+      <w:rPr>
+        <w:rFonts w:ascii="Symbol" w:hAnsi="Symbol" w:hint="default"/>
+        <w:sz w:val="20"/>
+      </w:rPr>
+    </w:lvl>
+    <w:lvl w:ilvl="7" w:tentative="1">
+      <w:start w:val="1"/>
+      <w:numFmt w:val="bullet"/>
+      <w:lvlText w:val=""/>
+      <w:lvlJc w:val="left"/>
+      <w:pPr>
+        <w:tabs>
+          <w:tab w:val="num" w:pos="5760"/>
+        </w:tabs>
+        <w:ind w:left="5760" w:hanging="360"/>
+      </w:pPr>
+      <w:rPr>
+        <w:rFonts w:ascii="Symbol" w:hAnsi="Symbol" w:hint="default"/>
+        <w:sz w:val="20"/>
+      </w:rPr>
+    </w:lvl>
+    <w:lvl w:ilvl="8" w:tentative="1">
+      <w:start w:val="1"/>
+      <w:numFmt w:val="bullet"/>
+      <w:lvlText w:val=""/>
+      <w:lvlJc w:val="left"/>
+      <w:pPr>
+        <w:tabs>
+          <w:tab w:val="num" w:pos="6480"/>
+        </w:tabs>
+        <w:ind w:left="6480" w:hanging="360"/>
+      </w:pPr>
+      <w:rPr>
+        <w:rFonts w:ascii="Symbol" w:hAnsi="Symbol" w:hint="default"/>
+        <w:sz w:val="20"/>
+      </w:rPr>
+    </w:lvl>
+  </w:abstractNum>
   <w:num w:numId="1" w16cid:durableId="2102985348">
+    <w:abstractNumId w:val="15"/>
+  </w:num>
+  <w:num w:numId="2" w16cid:durableId="40206310">
+    <w:abstractNumId w:val="22"/>
+  </w:num>
+  <w:num w:numId="3" w16cid:durableId="923995009">
+    <w:abstractNumId w:val="23"/>
+  </w:num>
+  <w:num w:numId="4" w16cid:durableId="812715171">
+    <w:abstractNumId w:val="2"/>
+  </w:num>
+  <w:num w:numId="5" w16cid:durableId="1457798639">
+    <w:abstractNumId w:val="9"/>
+  </w:num>
+  <w:num w:numId="6" w16cid:durableId="1602644276">
+    <w:abstractNumId w:val="12"/>
+  </w:num>
+  <w:num w:numId="7" w16cid:durableId="673801594">
+    <w:abstractNumId w:val="13"/>
+  </w:num>
+  <w:num w:numId="8" w16cid:durableId="1826555849">
+    <w:abstractNumId w:val="18"/>
+  </w:num>
+  <w:num w:numId="9" w16cid:durableId="764888948">
+    <w:abstractNumId w:val="19"/>
+  </w:num>
+  <w:num w:numId="10" w16cid:durableId="1380085679">
+    <w:abstractNumId w:val="16"/>
+  </w:num>
+  <w:num w:numId="11" w16cid:durableId="629096212">
+    <w:abstractNumId w:val="8"/>
+  </w:num>
+  <w:num w:numId="12" w16cid:durableId="1715108212">
+    <w:abstractNumId w:val="7"/>
+  </w:num>
+  <w:num w:numId="13" w16cid:durableId="1699358224">
+    <w:abstractNumId w:val="20"/>
+  </w:num>
+  <w:num w:numId="14" w16cid:durableId="2057898278">
+    <w:abstractNumId w:val="5"/>
+  </w:num>
+  <w:num w:numId="15" w16cid:durableId="1188131922">
+    <w:abstractNumId w:val="14"/>
+  </w:num>
+  <w:num w:numId="16" w16cid:durableId="1971863467">
+    <w:abstractNumId w:val="17"/>
+  </w:num>
+  <w:num w:numId="17" w16cid:durableId="823394977">
+    <w:abstractNumId w:val="6"/>
+  </w:num>
+  <w:num w:numId="18" w16cid:durableId="732002603">
     <w:abstractNumId w:val="11"/>
   </w:num>
-  <w:num w:numId="2" w16cid:durableId="40206310">
-    <w:abstractNumId w:val="18"/>
-  </w:num>
-  <w:num w:numId="3" w16cid:durableId="923995009">
+  <w:num w:numId="19" w16cid:durableId="1910115995">
     <w:abstractNumId w:val="19"/>
   </w:num>
-  <w:num w:numId="4" w16cid:durableId="812715171">
-    <w:abstractNumId w:val="0"/>
+  <w:num w:numId="20" w16cid:durableId="75834070">
+    <w:abstractNumId w:val="10"/>
   </w:num>
-  <w:num w:numId="5" w16cid:durableId="1457798639">
-    <w:abstractNumId w:val="5"/>
+  <w:num w:numId="21" w16cid:durableId="1115170939">
+    <w:abstractNumId w:val="21"/>
   </w:num>
-  <w:num w:numId="6" w16cid:durableId="1602644276">
-    <w:abstractNumId w:val="8"/>
+  <w:num w:numId="22" w16cid:durableId="789318823">
+    <w:abstractNumId w:val="24"/>
   </w:num>
-  <w:num w:numId="7" w16cid:durableId="673801594">
-    <w:abstractNumId w:val="9"/>
+  <w:num w:numId="23" w16cid:durableId="1594389384">
+    <w:abstractNumId w:val="3"/>
   </w:num>
-  <w:num w:numId="8" w16cid:durableId="1826555849">
-    <w:abstractNumId w:val="14"/>
+  <w:num w:numId="24" w16cid:durableId="910189374">
+    <w:abstractNumId w:val="1"/>
   </w:num>
-  <w:num w:numId="9" w16cid:durableId="764888948">
-    <w:abstractNumId w:val="15"/>
-  </w:num>
-  <w:num w:numId="10" w16cid:durableId="1380085679">
-    <w:abstractNumId w:val="12"/>
-  </w:num>
-  <w:num w:numId="11" w16cid:durableId="629096212">
+  <w:num w:numId="25" w16cid:durableId="869605687">
     <w:abstractNumId w:val="4"/>
   </w:num>
-  <w:num w:numId="12" w16cid:durableId="1715108212">
-    <w:abstractNumId w:val="3"/>
-  </w:num>
-  <w:num w:numId="13" w16cid:durableId="1699358224">
-    <w:abstractNumId w:val="16"/>
-  </w:num>
-  <w:num w:numId="14" w16cid:durableId="2057898278">
-    <w:abstractNumId w:val="1"/>
-  </w:num>
-  <w:num w:numId="15" w16cid:durableId="1188131922">
-    <w:abstractNumId w:val="10"/>
-  </w:num>
-  <w:num w:numId="16" w16cid:durableId="1971863467">
-    <w:abstractNumId w:val="13"/>
-  </w:num>
-  <w:num w:numId="17" w16cid:durableId="823394977">
-    <w:abstractNumId w:val="2"/>
-  </w:num>
-  <w:num w:numId="18" w16cid:durableId="732002603">
-    <w:abstractNumId w:val="7"/>
-  </w:num>
-  <w:num w:numId="19" w16cid:durableId="1910115995">
-    <w:abstractNumId w:val="15"/>
-    <w:lvlOverride w:ilvl="0"/>
-    <w:lvlOverride w:ilvl="1"/>
-    <w:lvlOverride w:ilvl="2"/>
-    <w:lvlOverride w:ilvl="3"/>
-    <w:lvlOverride w:ilvl="4"/>
-    <w:lvlOverride w:ilvl="5"/>
-    <w:lvlOverride w:ilvl="6"/>
-    <w:lvlOverride w:ilvl="7"/>
-    <w:lvlOverride w:ilvl="8"/>
-  </w:num>
-  <w:num w:numId="20" w16cid:durableId="75834070">
-    <w:abstractNumId w:val="6"/>
-  </w:num>
-  <w:num w:numId="21" w16cid:durableId="1115170939">
-    <w:abstractNumId w:val="17"/>
+  <w:num w:numId="26" w16cid:durableId="1602180654">
+    <w:abstractNumId w:val="0"/>
   </w:num>
 </w:numbering>
 </file>
@@ -7572,12 +8454,12 @@
 
 <file path=word/glossary/fontTable.xml><?xml version="1.0" encoding="utf-8"?>
 <w:fonts xmlns:mc="http://schemas.openxmlformats.org/markup-compatibility/2006" xmlns:r="http://schemas.openxmlformats.org/officeDocument/2006/relationships" xmlns:w="http://schemas.openxmlformats.org/wordprocessingml/2006/main" xmlns:w14="http://schemas.microsoft.com/office/word/2010/wordml" xmlns:w15="http://schemas.microsoft.com/office/word/2012/wordml" xmlns:w16cex="http://schemas.microsoft.com/office/word/2018/wordml/cex" xmlns:w16cid="http://schemas.microsoft.com/office/word/2016/wordml/cid" xmlns:w16="http://schemas.microsoft.com/office/word/2018/wordml" xmlns:w16du="http://schemas.microsoft.com/office/word/2023/wordml/word16du" xmlns:w16sdtdh="http://schemas.microsoft.com/office/word/2020/wordml/sdtdatahash" xmlns:w16se="http://schemas.microsoft.com/office/word/2015/wordml/symex" mc:Ignorable="w14 w15 w16se w16cid w16 w16cex w16sdtdh w16du">
-  <w:font w:name="Symbol">
-    <w:panose1 w:val="05050102010706020507"/>
-    <w:charset w:val="02"/>
-    <w:family w:val="roman"/>
-    <w:pitch w:val="variable"/>
-    <w:sig w:usb0="00000000" w:usb1="10000000" w:usb2="00000000" w:usb3="00000000" w:csb0="80000000" w:csb1="00000000"/>
+  <w:font w:name="Courier New">
+    <w:panose1 w:val="02070309020205020404"/>
+    <w:charset w:val="00"/>
+    <w:family w:val="modern"/>
+    <w:pitch w:val="fixed"/>
+    <w:sig w:usb0="E0002EFF" w:usb1="C0007843" w:usb2="00000009" w:usb3="00000000" w:csb0="000001FF" w:csb1="00000000"/>
   </w:font>
   <w:font w:name="Times New Roman">
     <w:panose1 w:val="02020603050405020304"/>
@@ -7586,12 +8468,12 @@
     <w:pitch w:val="variable"/>
     <w:sig w:usb0="E0002EFF" w:usb1="C000785B" w:usb2="00000009" w:usb3="00000000" w:csb0="000001FF" w:csb1="00000000"/>
   </w:font>
-  <w:font w:name="Courier New">
-    <w:panose1 w:val="02070309020205020404"/>
-    <w:charset w:val="00"/>
-    <w:family w:val="modern"/>
-    <w:pitch w:val="fixed"/>
-    <w:sig w:usb0="E0002EFF" w:usb1="C0007843" w:usb2="00000009" w:usb3="00000000" w:csb0="000001FF" w:csb1="00000000"/>
+  <w:font w:name="Symbol">
+    <w:panose1 w:val="05050102010706020507"/>
+    <w:charset w:val="02"/>
+    <w:family w:val="roman"/>
+    <w:pitch w:val="variable"/>
+    <w:sig w:usb0="00000000" w:usb1="10000000" w:usb2="00000000" w:usb3="00000000" w:csb0="80000000" w:csb1="00000000"/>
   </w:font>
   <w:font w:name="Wingdings">
     <w:panose1 w:val="05000000000000000000"/>
@@ -7648,9 +8530,11 @@
     <w:rsid w:val="000E6810"/>
     <w:rsid w:val="001B1250"/>
     <w:rsid w:val="00251946"/>
+    <w:rsid w:val="003F0CF4"/>
     <w:rsid w:val="00620900"/>
     <w:rsid w:val="00635818"/>
     <w:rsid w:val="006D543A"/>
+    <w:rsid w:val="006F392C"/>
     <w:rsid w:val="007312F1"/>
     <w:rsid w:val="00770A80"/>
     <w:rsid w:val="007B196A"/>
@@ -7658,6 +8542,7 @@
     <w:rsid w:val="00A97A2E"/>
     <w:rsid w:val="00B35B35"/>
     <w:rsid w:val="00CC4466"/>
+    <w:rsid w:val="00D66B3A"/>
     <w:rsid w:val="00ED2F33"/>
     <w:rsid w:val="00F2340F"/>
     <w:rsid w:val="00FA38E0"/>
@@ -8122,108 +9007,9 @@
       <w:color w:val="666666"/>
     </w:rPr>
   </w:style>
-  <w:style w:type="paragraph" w:customStyle="1" w:styleId="7D8B1FB0B22249E9AB64AC8DC5F242DF">
-    <w:name w:val="7D8B1FB0B22249E9AB64AC8DC5F242DF"/>
-    <w:rsid w:val="00251946"/>
-    <w:pPr>
-      <w:spacing w:line="278" w:lineRule="auto"/>
-    </w:pPr>
-    <w:rPr>
-      <w:sz w:val="24"/>
-      <w:szCs w:val="24"/>
-    </w:rPr>
-  </w:style>
-  <w:style w:type="paragraph" w:customStyle="1" w:styleId="B83AD686C8FC436E9916634E0EFA4076">
-    <w:name w:val="B83AD686C8FC436E9916634E0EFA4076"/>
-    <w:rsid w:val="00251946"/>
-    <w:pPr>
-      <w:spacing w:line="278" w:lineRule="auto"/>
-    </w:pPr>
-    <w:rPr>
-      <w:sz w:val="24"/>
-      <w:szCs w:val="24"/>
-    </w:rPr>
-  </w:style>
-  <w:style w:type="paragraph" w:customStyle="1" w:styleId="71F5D2B8F6CE44AFA7E9BD387873AE1D">
-    <w:name w:val="71F5D2B8F6CE44AFA7E9BD387873AE1D"/>
-    <w:rsid w:val="006D543A"/>
-    <w:pPr>
-      <w:spacing w:line="278" w:lineRule="auto"/>
-    </w:pPr>
-    <w:rPr>
-      <w:sz w:val="24"/>
-      <w:szCs w:val="24"/>
-    </w:rPr>
-  </w:style>
-  <w:style w:type="paragraph" w:customStyle="1" w:styleId="15E2CBFA0FDE4A98ACC46699253512A3">
-    <w:name w:val="15E2CBFA0FDE4A98ACC46699253512A3"/>
-    <w:rsid w:val="006D543A"/>
-    <w:pPr>
-      <w:spacing w:line="278" w:lineRule="auto"/>
-    </w:pPr>
-    <w:rPr>
-      <w:sz w:val="24"/>
-      <w:szCs w:val="24"/>
-    </w:rPr>
-  </w:style>
-  <w:style w:type="paragraph" w:customStyle="1" w:styleId="CA2AC5484450493DAAEA0D1A2635DDD3">
-    <w:name w:val="CA2AC5484450493DAAEA0D1A2635DDD3"/>
-    <w:rsid w:val="006D543A"/>
-    <w:pPr>
-      <w:spacing w:line="278" w:lineRule="auto"/>
-    </w:pPr>
-    <w:rPr>
-      <w:sz w:val="24"/>
-      <w:szCs w:val="24"/>
-    </w:rPr>
-  </w:style>
-  <w:style w:type="paragraph" w:customStyle="1" w:styleId="D7D04A792E2640149315EF036D104B0F">
-    <w:name w:val="D7D04A792E2640149315EF036D104B0F"/>
-    <w:rsid w:val="00251946"/>
-    <w:pPr>
-      <w:spacing w:line="278" w:lineRule="auto"/>
-    </w:pPr>
-    <w:rPr>
-      <w:sz w:val="24"/>
-      <w:szCs w:val="24"/>
-    </w:rPr>
-  </w:style>
   <w:style w:type="paragraph" w:customStyle="1" w:styleId="E5BE145285AC4D9CA00AC434B80568C5">
     <w:name w:val="E5BE145285AC4D9CA00AC434B80568C5"/>
     <w:rsid w:val="00251946"/>
-    <w:pPr>
-      <w:spacing w:line="278" w:lineRule="auto"/>
-    </w:pPr>
-    <w:rPr>
-      <w:sz w:val="24"/>
-      <w:szCs w:val="24"/>
-    </w:rPr>
-  </w:style>
-  <w:style w:type="paragraph" w:customStyle="1" w:styleId="BBEAEAE87F114731AD0FADBDEAD440F2">
-    <w:name w:val="BBEAEAE87F114731AD0FADBDEAD440F2"/>
-    <w:rsid w:val="006D543A"/>
-    <w:pPr>
-      <w:spacing w:line="278" w:lineRule="auto"/>
-    </w:pPr>
-    <w:rPr>
-      <w:sz w:val="24"/>
-      <w:szCs w:val="24"/>
-    </w:rPr>
-  </w:style>
-  <w:style w:type="paragraph" w:customStyle="1" w:styleId="8C37E018F6D1433A90CDAD4ACD9F57C5">
-    <w:name w:val="8C37E018F6D1433A90CDAD4ACD9F57C5"/>
-    <w:rsid w:val="006D543A"/>
-    <w:pPr>
-      <w:spacing w:line="278" w:lineRule="auto"/>
-    </w:pPr>
-    <w:rPr>
-      <w:sz w:val="24"/>
-      <w:szCs w:val="24"/>
-    </w:rPr>
-  </w:style>
-  <w:style w:type="paragraph" w:customStyle="1" w:styleId="2336655A29AC4870ABB10BE330D7F27E">
-    <w:name w:val="2336655A29AC4870ABB10BE330D7F27E"/>
-    <w:rsid w:val="006D543A"/>
     <w:pPr>
       <w:spacing w:line="278" w:lineRule="auto"/>
     </w:pPr>
@@ -8561,6 +9347,18 @@
 </file>
 
 <file path=customXml/item1.xml><?xml version="1.0" encoding="utf-8"?>
+<b:Sources xmlns:b="http://schemas.openxmlformats.org/officeDocument/2006/bibliography" xmlns="http://schemas.openxmlformats.org/officeDocument/2006/bibliography" SelectedStyle="\APASixthEditionOfficeOnline.xsl" StyleName="APA" Version="6"/>
+</file>
+
+<file path=customXml/item2.xml><?xml version="1.0" encoding="utf-8"?>
+<p:properties xmlns:p="http://schemas.microsoft.com/office/2006/metadata/properties" xmlns:xsi="http://www.w3.org/2001/XMLSchema-instance" xmlns:pc="http://schemas.microsoft.com/office/infopath/2007/PartnerControls">
+  <documentManagement>
+    <_activity xmlns="0ed78115-f4df-42b0-9376-ad3306022cc8" xsi:nil="true"/>
+  </documentManagement>
+</p:properties>
+</file>
+
+<file path=customXml/item3.xml><?xml version="1.0" encoding="utf-8"?>
 <?mso-contentType ?>
 <FormTemplates xmlns="http://schemas.microsoft.com/sharepoint/v3/contenttype/forms">
   <Display>DocumentLibraryForm</Display>
@@ -8569,7 +9367,7 @@
 </FormTemplates>
 </file>
 
-<file path=customXml/item2.xml><?xml version="1.0" encoding="utf-8"?>
+<file path=customXml/item4.xml><?xml version="1.0" encoding="utf-8"?>
 <ct:contentTypeSchema xmlns:ct="http://schemas.microsoft.com/office/2006/metadata/contentType" xmlns:ma="http://schemas.microsoft.com/office/2006/metadata/properties/metaAttributes" ct:_="" ma:_="" ma:contentTypeName="Document" ma:contentTypeID="0x010100205AA101E2883C419D53A6EAA58BE6E4" ma:contentTypeVersion="18" ma:contentTypeDescription="Create a new document." ma:contentTypeScope="" ma:versionID="d0732453c88b6c24a50b901808cd2a95">
   <xsd:schema xmlns:xsd="http://www.w3.org/2001/XMLSchema" xmlns:xs="http://www.w3.org/2001/XMLSchema" xmlns:p="http://schemas.microsoft.com/office/2006/metadata/properties" xmlns:ns3="0ed78115-f4df-42b0-9376-ad3306022cc8" xmlns:ns4="94b7f148-c09a-42e6-baca-973a9a7cd962" targetNamespace="http://schemas.microsoft.com/office/2006/metadata/properties" ma:root="true" ma:fieldsID="0c3ce456d5e9a668ce7bebc57d13ab49" ns3:_="" ns4:_="">
     <xsd:import namespace="0ed78115-f4df-42b0-9376-ad3306022cc8"/>
@@ -8822,19 +9620,25 @@
 </ct:contentTypeSchema>
 </file>
 
-<file path=customXml/item3.xml><?xml version="1.0" encoding="utf-8"?>
-<b:Sources xmlns:b="http://schemas.openxmlformats.org/officeDocument/2006/bibliography" xmlns="http://schemas.openxmlformats.org/officeDocument/2006/bibliography" SelectedStyle="\APASixthEditionOfficeOnline.xsl" StyleName="APA" Version="6"/>
+<file path=customXml/itemProps1.xml><?xml version="1.0" encoding="utf-8"?>
+<ds:datastoreItem xmlns:ds="http://schemas.openxmlformats.org/officeDocument/2006/customXml" ds:itemID="{FF365689-45DB-4417-AD39-AB0D16CDD603}">
+  <ds:schemaRefs>
+    <ds:schemaRef ds:uri="http://schemas.openxmlformats.org/officeDocument/2006/bibliography"/>
+  </ds:schemaRefs>
+</ds:datastoreItem>
 </file>
 
-<file path=customXml/item4.xml><?xml version="1.0" encoding="utf-8"?>
-<p:properties xmlns:p="http://schemas.microsoft.com/office/2006/metadata/properties" xmlns:xsi="http://www.w3.org/2001/XMLSchema-instance" xmlns:pc="http://schemas.microsoft.com/office/infopath/2007/PartnerControls">
-  <documentManagement>
-    <_activity xmlns="0ed78115-f4df-42b0-9376-ad3306022cc8" xsi:nil="true"/>
-  </documentManagement>
-</p:properties>
+<file path=customXml/itemProps2.xml><?xml version="1.0" encoding="utf-8"?>
+<ds:datastoreItem xmlns:ds="http://schemas.openxmlformats.org/officeDocument/2006/customXml" ds:itemID="{DCC27E2A-CD16-451D-8435-50EEBD5340CF}">
+  <ds:schemaRefs>
+    <ds:schemaRef ds:uri="http://schemas.microsoft.com/office/2006/metadata/properties"/>
+    <ds:schemaRef ds:uri="http://schemas.microsoft.com/office/infopath/2007/PartnerControls"/>
+    <ds:schemaRef ds:uri="0ed78115-f4df-42b0-9376-ad3306022cc8"/>
+  </ds:schemaRefs>
+</ds:datastoreItem>
 </file>
 
-<file path=customXml/itemProps1.xml><?xml version="1.0" encoding="utf-8"?>
+<file path=customXml/itemProps3.xml><?xml version="1.0" encoding="utf-8"?>
 <ds:datastoreItem xmlns:ds="http://schemas.openxmlformats.org/officeDocument/2006/customXml" ds:itemID="{D0458651-CAB3-46FE-8AEC-A5FCFA00B6B8}">
   <ds:schemaRefs>
     <ds:schemaRef ds:uri="http://schemas.microsoft.com/sharepoint/v3/contenttype/forms"/>
@@ -8842,7 +9646,7 @@
 </ds:datastoreItem>
 </file>
 
-<file path=customXml/itemProps2.xml><?xml version="1.0" encoding="utf-8"?>
+<file path=customXml/itemProps4.xml><?xml version="1.0" encoding="utf-8"?>
 <ds:datastoreItem xmlns:ds="http://schemas.openxmlformats.org/officeDocument/2006/customXml" ds:itemID="{A5A4F8CB-6142-45A5-B269-C896345EA778}">
   <ds:schemaRefs>
     <ds:schemaRef ds:uri="http://schemas.microsoft.com/office/2006/metadata/contentType"/>
@@ -8859,22 +9663,4 @@
     <ds:schemaRef ds:uri="http://schemas.microsoft.com/internal/obd"/>
   </ds:schemaRefs>
 </ds:datastoreItem>
-</file>
-
-<file path=customXml/itemProps3.xml><?xml version="1.0" encoding="utf-8"?>
-<ds:datastoreItem xmlns:ds="http://schemas.openxmlformats.org/officeDocument/2006/customXml" ds:itemID="{FF365689-45DB-4417-AD39-AB0D16CDD603}">
-  <ds:schemaRefs>
-    <ds:schemaRef ds:uri="http://schemas.openxmlformats.org/officeDocument/2006/bibliography"/>
-  </ds:schemaRefs>
-</ds:datastoreItem>
-</file>
-
-<file path=customXml/itemProps4.xml><?xml version="1.0" encoding="utf-8"?>
-<ds:datastoreItem xmlns:ds="http://schemas.openxmlformats.org/officeDocument/2006/customXml" ds:itemID="{DCC27E2A-CD16-451D-8435-50EEBD5340CF}">
-  <ds:schemaRefs>
-    <ds:schemaRef ds:uri="http://schemas.microsoft.com/office/2006/metadata/properties"/>
-    <ds:schemaRef ds:uri="http://schemas.microsoft.com/office/infopath/2007/PartnerControls"/>
-    <ds:schemaRef ds:uri="0ed78115-f4df-42b0-9376-ad3306022cc8"/>
-  </ds:schemaRefs>
-</ds:datastoreItem>
 </file>
</xml_diff>